<commit_message>
configuración del centro, responsive.
</commit_message>
<xml_diff>
--- a/bd/MonteNet-Tablas.docx
+++ b/bd/MonteNet-Tablas.docx
@@ -65,9 +65,6 @@
                 </w:rPr>
                 <w:alias w:val="Título"/>
                 <w:id w:val="15524250"/>
-                <w:placeholder>
-                  <w:docPart w:val="4CB59B6B23B44AF6ABC7F8D691EF9E7D"/>
-                </w:placeholder>
                 <w:dataBinding w:prefixMappings="xmlns:ns0='http://schemas.openxmlformats.org/package/2006/metadata/core-properties' xmlns:ns1='http://purl.org/dc/elements/1.1/'" w:xpath="/ns0:coreProperties[1]/ns1:title[1]" w:storeItemID="{6C3C8BC8-F283-45AE-878A-BAB7291924A1}"/>
                 <w:text/>
               </w:sdtPr>
@@ -90,6 +87,7 @@
                         <w:szCs w:val="80"/>
                       </w:rPr>
                     </w:pPr>
+                    <w:proofErr w:type="spellStart"/>
                     <w:r>
                       <w:rPr>
                         <w:rFonts w:asciiTheme="majorHAnsi" w:eastAsiaTheme="majorEastAsia" w:hAnsiTheme="majorHAnsi" w:cstheme="majorBidi"/>
@@ -98,6 +96,7 @@
                       </w:rPr>
                       <w:t>MonteNet</w:t>
                     </w:r>
+                    <w:proofErr w:type="spellEnd"/>
                   </w:p>
                 </w:tc>
               </w:sdtContent>
@@ -201,6 +200,7 @@
                         <w:bCs/>
                       </w:rPr>
                     </w:pPr>
+                    <w:proofErr w:type="spellStart"/>
                     <w:r>
                       <w:rPr>
                         <w:b/>
@@ -208,6 +208,7 @@
                       </w:rPr>
                       <w:t>jesus</w:t>
                     </w:r>
+                    <w:proofErr w:type="spellEnd"/>
                   </w:p>
                 </w:tc>
               </w:sdtContent>
@@ -2789,12 +2790,138 @@
                 <w:b w:val="0"/>
               </w:rPr>
             </w:pPr>
+            <w:proofErr w:type="spellStart"/>
+            <w:r>
+              <w:rPr>
+                <w:b w:val="0"/>
+              </w:rPr>
+              <w:t>cod</w:t>
+            </w:r>
+            <w:proofErr w:type="spellEnd"/>
+          </w:p>
+        </w:tc>
+        <w:tc>
+          <w:tcPr>
+            <w:tcW w:w="2881" w:type="dxa"/>
+          </w:tcPr>
+          <w:p>
+            <w:pPr>
+              <w:cnfStyle w:val="000000100000"/>
+            </w:pPr>
+            <w:proofErr w:type="spellStart"/>
+            <w:r>
+              <w:t>Int</w:t>
+            </w:r>
+            <w:proofErr w:type="spellEnd"/>
+            <w:r>
+              <w:t>(1)</w:t>
+            </w:r>
+          </w:p>
+        </w:tc>
+        <w:tc>
+          <w:tcPr>
+            <w:tcW w:w="2882" w:type="dxa"/>
+          </w:tcPr>
+          <w:p>
+            <w:pPr>
+              <w:cnfStyle w:val="000000100000"/>
+              <w:rPr>
+                <w:b/>
+              </w:rPr>
+            </w:pPr>
+            <w:r>
+              <w:rPr>
+                <w:b/>
+              </w:rPr>
+              <w:t>PK</w:t>
+            </w:r>
+          </w:p>
+        </w:tc>
+      </w:tr>
+      <w:tr>
+        <w:trPr>
+          <w:cnfStyle w:val="000000010000"/>
+        </w:trPr>
+        <w:tc>
+          <w:tcPr>
+            <w:cnfStyle w:val="001000000000"/>
+            <w:tcW w:w="2881" w:type="dxa"/>
+          </w:tcPr>
+          <w:p>
+            <w:pPr>
+              <w:rPr>
+                <w:b w:val="0"/>
+              </w:rPr>
+            </w:pPr>
+            <w:proofErr w:type="spellStart"/>
             <w:r>
               <w:rPr>
                 <w:b w:val="0"/>
               </w:rPr>
               <w:t>id_centro</w:t>
             </w:r>
+            <w:proofErr w:type="spellEnd"/>
+          </w:p>
+        </w:tc>
+        <w:tc>
+          <w:tcPr>
+            <w:tcW w:w="2881" w:type="dxa"/>
+          </w:tcPr>
+          <w:p>
+            <w:pPr>
+              <w:cnfStyle w:val="000000010000"/>
+            </w:pPr>
+            <w:proofErr w:type="spellStart"/>
+            <w:r>
+              <w:t>Int</w:t>
+            </w:r>
+            <w:proofErr w:type="spellEnd"/>
+            <w:r>
+              <w:t>(8)</w:t>
+            </w:r>
+          </w:p>
+        </w:tc>
+        <w:tc>
+          <w:tcPr>
+            <w:tcW w:w="2882" w:type="dxa"/>
+          </w:tcPr>
+          <w:p>
+            <w:pPr>
+              <w:cnfStyle w:val="000000010000"/>
+              <w:rPr>
+                <w:b/>
+              </w:rPr>
+            </w:pPr>
+          </w:p>
+        </w:tc>
+      </w:tr>
+      <w:tr>
+        <w:trPr>
+          <w:cnfStyle w:val="000000100000"/>
+        </w:trPr>
+        <w:tc>
+          <w:tcPr>
+            <w:cnfStyle w:val="001000000000"/>
+            <w:tcW w:w="2881" w:type="dxa"/>
+          </w:tcPr>
+          <w:p>
+            <w:pPr>
+              <w:rPr>
+                <w:b w:val="0"/>
+              </w:rPr>
+            </w:pPr>
+            <w:r>
+              <w:rPr>
+                <w:b w:val="0"/>
+              </w:rPr>
+              <w:t>n</w:t>
+            </w:r>
+            <w:r>
+              <w:rPr>
+                <w:b w:val="0"/>
+              </w:rPr>
+              <w:t>ombre</w:t>
+            </w:r>
           </w:p>
         </w:tc>
         <w:tc>
@@ -2805,8 +2932,19 @@
             <w:pPr>
               <w:cnfStyle w:val="000000100000"/>
             </w:pPr>
-            <w:r>
-              <w:t>Int(8)</w:t>
+            <w:proofErr w:type="spellStart"/>
+            <w:r>
+              <w:t>Varchar</w:t>
+            </w:r>
+            <w:proofErr w:type="spellEnd"/>
+            <w:r>
+              <w:t>(</w:t>
+            </w:r>
+            <w:r>
+              <w:t>50</w:t>
+            </w:r>
+            <w:r>
+              <w:t>)</w:t>
             </w:r>
           </w:p>
         </w:tc>
@@ -2817,16 +2955,7 @@
           <w:p>
             <w:pPr>
               <w:cnfStyle w:val="000000100000"/>
-              <w:rPr>
-                <w:b/>
-              </w:rPr>
-            </w:pPr>
-            <w:r>
-              <w:rPr>
-                <w:b/>
-              </w:rPr>
-              <w:t>PK</w:t>
-            </w:r>
+            </w:pPr>
           </w:p>
         </w:tc>
       </w:tr>
@@ -2849,13 +2978,13 @@
               <w:rPr>
                 <w:b w:val="0"/>
               </w:rPr>
-              <w:t>n</w:t>
-            </w:r>
-            <w:r>
-              <w:rPr>
-                <w:b w:val="0"/>
-              </w:rPr>
-              <w:t>ombre</w:t>
+              <w:t>e</w:t>
+            </w:r>
+            <w:r>
+              <w:rPr>
+                <w:b w:val="0"/>
+              </w:rPr>
+              <w:t>mail</w:t>
             </w:r>
           </w:p>
         </w:tc>
@@ -2867,14 +2996,13 @@
             <w:pPr>
               <w:cnfStyle w:val="000000010000"/>
             </w:pPr>
-            <w:r>
-              <w:t>Varchar(</w:t>
-            </w:r>
-            <w:r>
-              <w:t>50</w:t>
-            </w:r>
-            <w:r>
-              <w:t>)</w:t>
+            <w:proofErr w:type="spellStart"/>
+            <w:r>
+              <w:t>Varchar</w:t>
+            </w:r>
+            <w:proofErr w:type="spellEnd"/>
+            <w:r>
+              <w:t>(100)</w:t>
             </w:r>
           </w:p>
         </w:tc>
@@ -2904,18 +3032,20 @@
                 <w:b w:val="0"/>
               </w:rPr>
             </w:pPr>
-            <w:r>
-              <w:rPr>
-                <w:b w:val="0"/>
-              </w:rPr>
-              <w:t>e</w:t>
-            </w:r>
-            <w:r>
-              <w:rPr>
-                <w:b w:val="0"/>
-              </w:rPr>
-              <w:t>mail</w:t>
-            </w:r>
+            <w:proofErr w:type="spellStart"/>
+            <w:r>
+              <w:rPr>
+                <w:b w:val="0"/>
+              </w:rPr>
+              <w:t>d</w:t>
+            </w:r>
+            <w:r>
+              <w:rPr>
+                <w:b w:val="0"/>
+              </w:rPr>
+              <w:t>ireccion</w:t>
+            </w:r>
+            <w:proofErr w:type="spellEnd"/>
           </w:p>
         </w:tc>
         <w:tc>
@@ -2926,8 +3056,19 @@
             <w:pPr>
               <w:cnfStyle w:val="000000100000"/>
             </w:pPr>
-            <w:r>
-              <w:t>Varchar(100)</w:t>
+            <w:proofErr w:type="spellStart"/>
+            <w:r>
+              <w:t>Varchar</w:t>
+            </w:r>
+            <w:proofErr w:type="spellEnd"/>
+            <w:r>
+              <w:t>(</w:t>
+            </w:r>
+            <w:r>
+              <w:t>15</w:t>
+            </w:r>
+            <w:r>
+              <w:t>0)</w:t>
             </w:r>
           </w:p>
         </w:tc>
@@ -2957,6 +3098,300 @@
                 <w:b w:val="0"/>
               </w:rPr>
             </w:pPr>
+            <w:proofErr w:type="spellStart"/>
+            <w:r>
+              <w:rPr>
+                <w:b w:val="0"/>
+              </w:rPr>
+              <w:t>c</w:t>
+            </w:r>
+            <w:r>
+              <w:rPr>
+                <w:b w:val="0"/>
+              </w:rPr>
+              <w:t>p</w:t>
+            </w:r>
+            <w:proofErr w:type="spellEnd"/>
+          </w:p>
+        </w:tc>
+        <w:tc>
+          <w:tcPr>
+            <w:tcW w:w="2881" w:type="dxa"/>
+          </w:tcPr>
+          <w:p>
+            <w:pPr>
+              <w:cnfStyle w:val="000000010000"/>
+            </w:pPr>
+            <w:proofErr w:type="spellStart"/>
+            <w:r>
+              <w:t>Int</w:t>
+            </w:r>
+            <w:proofErr w:type="spellEnd"/>
+            <w:r>
+              <w:t>(5)</w:t>
+            </w:r>
+          </w:p>
+        </w:tc>
+        <w:tc>
+          <w:tcPr>
+            <w:tcW w:w="2882" w:type="dxa"/>
+          </w:tcPr>
+          <w:p>
+            <w:pPr>
+              <w:cnfStyle w:val="000000010000"/>
+            </w:pPr>
+          </w:p>
+        </w:tc>
+      </w:tr>
+      <w:tr>
+        <w:trPr>
+          <w:cnfStyle w:val="000000100000"/>
+        </w:trPr>
+        <w:tc>
+          <w:tcPr>
+            <w:cnfStyle w:val="001000000000"/>
+            <w:tcW w:w="2881" w:type="dxa"/>
+          </w:tcPr>
+          <w:p>
+            <w:pPr>
+              <w:rPr>
+                <w:b w:val="0"/>
+              </w:rPr>
+            </w:pPr>
+            <w:r>
+              <w:rPr>
+                <w:b w:val="0"/>
+              </w:rPr>
+              <w:t>l</w:t>
+            </w:r>
+            <w:r>
+              <w:rPr>
+                <w:b w:val="0"/>
+              </w:rPr>
+              <w:t>ocalidad</w:t>
+            </w:r>
+          </w:p>
+        </w:tc>
+        <w:tc>
+          <w:tcPr>
+            <w:tcW w:w="2881" w:type="dxa"/>
+          </w:tcPr>
+          <w:p>
+            <w:pPr>
+              <w:cnfStyle w:val="000000100000"/>
+            </w:pPr>
+            <w:proofErr w:type="spellStart"/>
+            <w:r>
+              <w:t>Varchar</w:t>
+            </w:r>
+            <w:proofErr w:type="spellEnd"/>
+            <w:r>
+              <w:t>(50)</w:t>
+            </w:r>
+          </w:p>
+        </w:tc>
+        <w:tc>
+          <w:tcPr>
+            <w:tcW w:w="2882" w:type="dxa"/>
+          </w:tcPr>
+          <w:p>
+            <w:pPr>
+              <w:cnfStyle w:val="000000100000"/>
+            </w:pPr>
+          </w:p>
+        </w:tc>
+      </w:tr>
+      <w:tr>
+        <w:trPr>
+          <w:cnfStyle w:val="000000010000"/>
+        </w:trPr>
+        <w:tc>
+          <w:tcPr>
+            <w:cnfStyle w:val="001000000000"/>
+            <w:tcW w:w="2881" w:type="dxa"/>
+          </w:tcPr>
+          <w:p>
+            <w:pPr>
+              <w:rPr>
+                <w:b w:val="0"/>
+              </w:rPr>
+            </w:pPr>
+            <w:r>
+              <w:rPr>
+                <w:b w:val="0"/>
+              </w:rPr>
+              <w:t>p</w:t>
+            </w:r>
+            <w:r>
+              <w:rPr>
+                <w:b w:val="0"/>
+              </w:rPr>
+              <w:t>rovincia</w:t>
+            </w:r>
+          </w:p>
+        </w:tc>
+        <w:tc>
+          <w:tcPr>
+            <w:tcW w:w="2881" w:type="dxa"/>
+          </w:tcPr>
+          <w:p>
+            <w:pPr>
+              <w:cnfStyle w:val="000000010000"/>
+            </w:pPr>
+            <w:proofErr w:type="spellStart"/>
+            <w:r>
+              <w:t>Varchar</w:t>
+            </w:r>
+            <w:proofErr w:type="spellEnd"/>
+            <w:r>
+              <w:t>(50)</w:t>
+            </w:r>
+          </w:p>
+        </w:tc>
+        <w:tc>
+          <w:tcPr>
+            <w:tcW w:w="2882" w:type="dxa"/>
+          </w:tcPr>
+          <w:p>
+            <w:pPr>
+              <w:cnfStyle w:val="000000010000"/>
+            </w:pPr>
+          </w:p>
+        </w:tc>
+      </w:tr>
+      <w:tr>
+        <w:trPr>
+          <w:cnfStyle w:val="000000100000"/>
+        </w:trPr>
+        <w:tc>
+          <w:tcPr>
+            <w:cnfStyle w:val="001000000000"/>
+            <w:tcW w:w="2881" w:type="dxa"/>
+          </w:tcPr>
+          <w:p>
+            <w:pPr>
+              <w:rPr>
+                <w:b w:val="0"/>
+              </w:rPr>
+            </w:pPr>
+            <w:proofErr w:type="spellStart"/>
+            <w:r>
+              <w:rPr>
+                <w:b w:val="0"/>
+              </w:rPr>
+              <w:t>t</w:t>
+            </w:r>
+            <w:r>
+              <w:rPr>
+                <w:b w:val="0"/>
+              </w:rPr>
+              <w:t>elefono</w:t>
+            </w:r>
+            <w:proofErr w:type="spellEnd"/>
+          </w:p>
+        </w:tc>
+        <w:tc>
+          <w:tcPr>
+            <w:tcW w:w="2881" w:type="dxa"/>
+          </w:tcPr>
+          <w:p>
+            <w:pPr>
+              <w:cnfStyle w:val="000000100000"/>
+            </w:pPr>
+            <w:proofErr w:type="spellStart"/>
+            <w:r>
+              <w:t>Int</w:t>
+            </w:r>
+            <w:proofErr w:type="spellEnd"/>
+            <w:r>
+              <w:t>(9)</w:t>
+            </w:r>
+          </w:p>
+        </w:tc>
+        <w:tc>
+          <w:tcPr>
+            <w:tcW w:w="2882" w:type="dxa"/>
+          </w:tcPr>
+          <w:p>
+            <w:pPr>
+              <w:cnfStyle w:val="000000100000"/>
+            </w:pPr>
+          </w:p>
+        </w:tc>
+      </w:tr>
+      <w:tr>
+        <w:trPr>
+          <w:cnfStyle w:val="000000010000"/>
+        </w:trPr>
+        <w:tc>
+          <w:tcPr>
+            <w:cnfStyle w:val="001000000000"/>
+            <w:tcW w:w="2881" w:type="dxa"/>
+          </w:tcPr>
+          <w:p>
+            <w:pPr>
+              <w:rPr>
+                <w:b w:val="0"/>
+              </w:rPr>
+            </w:pPr>
+            <w:r>
+              <w:rPr>
+                <w:b w:val="0"/>
+              </w:rPr>
+              <w:t>f</w:t>
+            </w:r>
+            <w:r>
+              <w:rPr>
+                <w:b w:val="0"/>
+              </w:rPr>
+              <w:t>ax</w:t>
+            </w:r>
+          </w:p>
+        </w:tc>
+        <w:tc>
+          <w:tcPr>
+            <w:tcW w:w="2881" w:type="dxa"/>
+          </w:tcPr>
+          <w:p>
+            <w:pPr>
+              <w:cnfStyle w:val="000000010000"/>
+            </w:pPr>
+            <w:proofErr w:type="spellStart"/>
+            <w:r>
+              <w:t>Int</w:t>
+            </w:r>
+            <w:proofErr w:type="spellEnd"/>
+            <w:r>
+              <w:t>(9)</w:t>
+            </w:r>
+          </w:p>
+        </w:tc>
+        <w:tc>
+          <w:tcPr>
+            <w:tcW w:w="2882" w:type="dxa"/>
+          </w:tcPr>
+          <w:p>
+            <w:pPr>
+              <w:cnfStyle w:val="000000010000"/>
+            </w:pPr>
+          </w:p>
+        </w:tc>
+      </w:tr>
+      <w:tr>
+        <w:trPr>
+          <w:cnfStyle w:val="000000100000"/>
+        </w:trPr>
+        <w:tc>
+          <w:tcPr>
+            <w:cnfStyle w:val="001000000000"/>
+            <w:tcW w:w="2881" w:type="dxa"/>
+          </w:tcPr>
+          <w:p>
+            <w:pPr>
+              <w:rPr>
+                <w:b w:val="0"/>
+              </w:rPr>
+            </w:pPr>
             <w:r>
               <w:rPr>
                 <w:b w:val="0"/>
@@ -2967,8 +3402,68 @@
               <w:rPr>
                 <w:b w:val="0"/>
               </w:rPr>
-              <w:t>ireccion</w:t>
-            </w:r>
+              <w:t>irector</w:t>
+            </w:r>
+          </w:p>
+        </w:tc>
+        <w:tc>
+          <w:tcPr>
+            <w:tcW w:w="2881" w:type="dxa"/>
+          </w:tcPr>
+          <w:p>
+            <w:pPr>
+              <w:cnfStyle w:val="000000100000"/>
+            </w:pPr>
+            <w:proofErr w:type="spellStart"/>
+            <w:r>
+              <w:t>Varchar</w:t>
+            </w:r>
+            <w:proofErr w:type="spellEnd"/>
+            <w:r>
+              <w:t>(100)</w:t>
+            </w:r>
+          </w:p>
+        </w:tc>
+        <w:tc>
+          <w:tcPr>
+            <w:tcW w:w="2882" w:type="dxa"/>
+          </w:tcPr>
+          <w:p>
+            <w:pPr>
+              <w:cnfStyle w:val="000000100000"/>
+            </w:pPr>
+          </w:p>
+        </w:tc>
+      </w:tr>
+      <w:tr>
+        <w:trPr>
+          <w:cnfStyle w:val="000000010000"/>
+        </w:trPr>
+        <w:tc>
+          <w:tcPr>
+            <w:cnfStyle w:val="001000000000"/>
+            <w:tcW w:w="2881" w:type="dxa"/>
+          </w:tcPr>
+          <w:p>
+            <w:pPr>
+              <w:rPr>
+                <w:b w:val="0"/>
+              </w:rPr>
+            </w:pPr>
+            <w:proofErr w:type="spellStart"/>
+            <w:r>
+              <w:rPr>
+                <w:b w:val="0"/>
+              </w:rPr>
+              <w:t>je</w:t>
+            </w:r>
+            <w:r>
+              <w:rPr>
+                <w:b w:val="0"/>
+              </w:rPr>
+              <w:t>fe_estudio</w:t>
+            </w:r>
+            <w:proofErr w:type="spellEnd"/>
           </w:p>
         </w:tc>
         <w:tc>
@@ -2979,14 +3474,13 @@
             <w:pPr>
               <w:cnfStyle w:val="000000010000"/>
             </w:pPr>
-            <w:r>
-              <w:t>Varchar(</w:t>
-            </w:r>
-            <w:r>
-              <w:t>15</w:t>
-            </w:r>
-            <w:r>
-              <w:t>0)</w:t>
+            <w:proofErr w:type="spellStart"/>
+            <w:r>
+              <w:t>Varchar</w:t>
+            </w:r>
+            <w:proofErr w:type="spellEnd"/>
+            <w:r>
+              <w:t>(100)</w:t>
             </w:r>
           </w:p>
         </w:tc>
@@ -3020,13 +3514,13 @@
               <w:rPr>
                 <w:b w:val="0"/>
               </w:rPr>
-              <w:t>c</w:t>
-            </w:r>
-            <w:r>
-              <w:rPr>
-                <w:b w:val="0"/>
-              </w:rPr>
-              <w:t>p</w:t>
+              <w:t>s</w:t>
+            </w:r>
+            <w:r>
+              <w:rPr>
+                <w:b w:val="0"/>
+              </w:rPr>
+              <w:t>ecretario</w:t>
             </w:r>
           </w:p>
         </w:tc>
@@ -3038,8 +3532,13 @@
             <w:pPr>
               <w:cnfStyle w:val="000000100000"/>
             </w:pPr>
-            <w:r>
-              <w:t>Int(5)</w:t>
+            <w:proofErr w:type="spellStart"/>
+            <w:r>
+              <w:t>Varchar</w:t>
+            </w:r>
+            <w:proofErr w:type="spellEnd"/>
+            <w:r>
+              <w:t>(100)</w:t>
             </w:r>
           </w:p>
         </w:tc>
@@ -3050,377 +3549,6 @@
           <w:p>
             <w:pPr>
               <w:cnfStyle w:val="000000100000"/>
-            </w:pPr>
-          </w:p>
-        </w:tc>
-      </w:tr>
-      <w:tr>
-        <w:trPr>
-          <w:cnfStyle w:val="000000010000"/>
-        </w:trPr>
-        <w:tc>
-          <w:tcPr>
-            <w:cnfStyle w:val="001000000000"/>
-            <w:tcW w:w="2881" w:type="dxa"/>
-          </w:tcPr>
-          <w:p>
-            <w:pPr>
-              <w:rPr>
-                <w:b w:val="0"/>
-              </w:rPr>
-            </w:pPr>
-            <w:r>
-              <w:rPr>
-                <w:b w:val="0"/>
-              </w:rPr>
-              <w:t>l</w:t>
-            </w:r>
-            <w:r>
-              <w:rPr>
-                <w:b w:val="0"/>
-              </w:rPr>
-              <w:t>ocalidad</w:t>
-            </w:r>
-          </w:p>
-        </w:tc>
-        <w:tc>
-          <w:tcPr>
-            <w:tcW w:w="2881" w:type="dxa"/>
-          </w:tcPr>
-          <w:p>
-            <w:pPr>
-              <w:cnfStyle w:val="000000010000"/>
-            </w:pPr>
-            <w:r>
-              <w:t>Varchar(50)</w:t>
-            </w:r>
-          </w:p>
-        </w:tc>
-        <w:tc>
-          <w:tcPr>
-            <w:tcW w:w="2882" w:type="dxa"/>
-          </w:tcPr>
-          <w:p>
-            <w:pPr>
-              <w:cnfStyle w:val="000000010000"/>
-            </w:pPr>
-          </w:p>
-        </w:tc>
-      </w:tr>
-      <w:tr>
-        <w:trPr>
-          <w:cnfStyle w:val="000000100000"/>
-        </w:trPr>
-        <w:tc>
-          <w:tcPr>
-            <w:cnfStyle w:val="001000000000"/>
-            <w:tcW w:w="2881" w:type="dxa"/>
-          </w:tcPr>
-          <w:p>
-            <w:pPr>
-              <w:rPr>
-                <w:b w:val="0"/>
-              </w:rPr>
-            </w:pPr>
-            <w:r>
-              <w:rPr>
-                <w:b w:val="0"/>
-              </w:rPr>
-              <w:t>p</w:t>
-            </w:r>
-            <w:r>
-              <w:rPr>
-                <w:b w:val="0"/>
-              </w:rPr>
-              <w:t>rovincia</w:t>
-            </w:r>
-          </w:p>
-        </w:tc>
-        <w:tc>
-          <w:tcPr>
-            <w:tcW w:w="2881" w:type="dxa"/>
-          </w:tcPr>
-          <w:p>
-            <w:pPr>
-              <w:cnfStyle w:val="000000100000"/>
-            </w:pPr>
-            <w:r>
-              <w:t>Varchar(50)</w:t>
-            </w:r>
-          </w:p>
-        </w:tc>
-        <w:tc>
-          <w:tcPr>
-            <w:tcW w:w="2882" w:type="dxa"/>
-          </w:tcPr>
-          <w:p>
-            <w:pPr>
-              <w:cnfStyle w:val="000000100000"/>
-            </w:pPr>
-          </w:p>
-        </w:tc>
-      </w:tr>
-      <w:tr>
-        <w:trPr>
-          <w:cnfStyle w:val="000000010000"/>
-        </w:trPr>
-        <w:tc>
-          <w:tcPr>
-            <w:cnfStyle w:val="001000000000"/>
-            <w:tcW w:w="2881" w:type="dxa"/>
-          </w:tcPr>
-          <w:p>
-            <w:pPr>
-              <w:rPr>
-                <w:b w:val="0"/>
-              </w:rPr>
-            </w:pPr>
-            <w:r>
-              <w:rPr>
-                <w:b w:val="0"/>
-              </w:rPr>
-              <w:t>t</w:t>
-            </w:r>
-            <w:r>
-              <w:rPr>
-                <w:b w:val="0"/>
-              </w:rPr>
-              <w:t>elefono</w:t>
-            </w:r>
-          </w:p>
-        </w:tc>
-        <w:tc>
-          <w:tcPr>
-            <w:tcW w:w="2881" w:type="dxa"/>
-          </w:tcPr>
-          <w:p>
-            <w:pPr>
-              <w:cnfStyle w:val="000000010000"/>
-            </w:pPr>
-            <w:r>
-              <w:t>Int(9)</w:t>
-            </w:r>
-          </w:p>
-        </w:tc>
-        <w:tc>
-          <w:tcPr>
-            <w:tcW w:w="2882" w:type="dxa"/>
-          </w:tcPr>
-          <w:p>
-            <w:pPr>
-              <w:cnfStyle w:val="000000010000"/>
-            </w:pPr>
-          </w:p>
-        </w:tc>
-      </w:tr>
-      <w:tr>
-        <w:trPr>
-          <w:cnfStyle w:val="000000100000"/>
-        </w:trPr>
-        <w:tc>
-          <w:tcPr>
-            <w:cnfStyle w:val="001000000000"/>
-            <w:tcW w:w="2881" w:type="dxa"/>
-          </w:tcPr>
-          <w:p>
-            <w:pPr>
-              <w:rPr>
-                <w:b w:val="0"/>
-              </w:rPr>
-            </w:pPr>
-            <w:r>
-              <w:rPr>
-                <w:b w:val="0"/>
-              </w:rPr>
-              <w:t>f</w:t>
-            </w:r>
-            <w:r>
-              <w:rPr>
-                <w:b w:val="0"/>
-              </w:rPr>
-              <w:t>ax</w:t>
-            </w:r>
-          </w:p>
-        </w:tc>
-        <w:tc>
-          <w:tcPr>
-            <w:tcW w:w="2881" w:type="dxa"/>
-          </w:tcPr>
-          <w:p>
-            <w:pPr>
-              <w:cnfStyle w:val="000000100000"/>
-            </w:pPr>
-            <w:r>
-              <w:t>Int(9)</w:t>
-            </w:r>
-          </w:p>
-        </w:tc>
-        <w:tc>
-          <w:tcPr>
-            <w:tcW w:w="2882" w:type="dxa"/>
-          </w:tcPr>
-          <w:p>
-            <w:pPr>
-              <w:cnfStyle w:val="000000100000"/>
-            </w:pPr>
-          </w:p>
-        </w:tc>
-      </w:tr>
-      <w:tr>
-        <w:trPr>
-          <w:cnfStyle w:val="000000010000"/>
-        </w:trPr>
-        <w:tc>
-          <w:tcPr>
-            <w:cnfStyle w:val="001000000000"/>
-            <w:tcW w:w="2881" w:type="dxa"/>
-          </w:tcPr>
-          <w:p>
-            <w:pPr>
-              <w:rPr>
-                <w:b w:val="0"/>
-              </w:rPr>
-            </w:pPr>
-            <w:r>
-              <w:rPr>
-                <w:b w:val="0"/>
-              </w:rPr>
-              <w:t>d</w:t>
-            </w:r>
-            <w:r>
-              <w:rPr>
-                <w:b w:val="0"/>
-              </w:rPr>
-              <w:t>irector</w:t>
-            </w:r>
-          </w:p>
-        </w:tc>
-        <w:tc>
-          <w:tcPr>
-            <w:tcW w:w="2881" w:type="dxa"/>
-          </w:tcPr>
-          <w:p>
-            <w:pPr>
-              <w:cnfStyle w:val="000000010000"/>
-            </w:pPr>
-            <w:r>
-              <w:t>Varchar(100)</w:t>
-            </w:r>
-          </w:p>
-        </w:tc>
-        <w:tc>
-          <w:tcPr>
-            <w:tcW w:w="2882" w:type="dxa"/>
-          </w:tcPr>
-          <w:p>
-            <w:pPr>
-              <w:cnfStyle w:val="000000010000"/>
-            </w:pPr>
-          </w:p>
-        </w:tc>
-      </w:tr>
-      <w:tr>
-        <w:trPr>
-          <w:cnfStyle w:val="000000100000"/>
-        </w:trPr>
-        <w:tc>
-          <w:tcPr>
-            <w:cnfStyle w:val="001000000000"/>
-            <w:tcW w:w="2881" w:type="dxa"/>
-          </w:tcPr>
-          <w:p>
-            <w:pPr>
-              <w:rPr>
-                <w:b w:val="0"/>
-              </w:rPr>
-            </w:pPr>
-            <w:r>
-              <w:rPr>
-                <w:b w:val="0"/>
-              </w:rPr>
-              <w:t>je</w:t>
-            </w:r>
-            <w:r>
-              <w:rPr>
-                <w:b w:val="0"/>
-              </w:rPr>
-              <w:t>fe_estudio</w:t>
-            </w:r>
-          </w:p>
-        </w:tc>
-        <w:tc>
-          <w:tcPr>
-            <w:tcW w:w="2881" w:type="dxa"/>
-          </w:tcPr>
-          <w:p>
-            <w:pPr>
-              <w:cnfStyle w:val="000000100000"/>
-            </w:pPr>
-            <w:r>
-              <w:t>Varchar(100)</w:t>
-            </w:r>
-          </w:p>
-        </w:tc>
-        <w:tc>
-          <w:tcPr>
-            <w:tcW w:w="2882" w:type="dxa"/>
-          </w:tcPr>
-          <w:p>
-            <w:pPr>
-              <w:cnfStyle w:val="000000100000"/>
-            </w:pPr>
-          </w:p>
-        </w:tc>
-      </w:tr>
-      <w:tr>
-        <w:trPr>
-          <w:cnfStyle w:val="000000010000"/>
-        </w:trPr>
-        <w:tc>
-          <w:tcPr>
-            <w:cnfStyle w:val="001000000000"/>
-            <w:tcW w:w="2881" w:type="dxa"/>
-          </w:tcPr>
-          <w:p>
-            <w:pPr>
-              <w:rPr>
-                <w:b w:val="0"/>
-              </w:rPr>
-            </w:pPr>
-            <w:r>
-              <w:rPr>
-                <w:b w:val="0"/>
-              </w:rPr>
-              <w:t>s</w:t>
-            </w:r>
-            <w:r>
-              <w:rPr>
-                <w:b w:val="0"/>
-              </w:rPr>
-              <w:t>ecretario</w:t>
-            </w:r>
-          </w:p>
-        </w:tc>
-        <w:tc>
-          <w:tcPr>
-            <w:tcW w:w="2881" w:type="dxa"/>
-          </w:tcPr>
-          <w:p>
-            <w:pPr>
-              <w:cnfStyle w:val="000000010000"/>
-            </w:pPr>
-            <w:r>
-              <w:t>Varchar(100)</w:t>
-            </w:r>
-          </w:p>
-        </w:tc>
-        <w:tc>
-          <w:tcPr>
-            <w:tcW w:w="2882" w:type="dxa"/>
-          </w:tcPr>
-          <w:p>
-            <w:pPr>
-              <w:cnfStyle w:val="000000010000"/>
             </w:pPr>
           </w:p>
         </w:tc>
@@ -3435,10 +3563,12 @@
         </w:numPr>
       </w:pPr>
       <w:bookmarkStart w:id="2" w:name="_Toc447990273"/>
+      <w:proofErr w:type="gramStart"/>
       <w:r>
         <w:t>profesor</w:t>
       </w:r>
       <w:bookmarkEnd w:id="2"/>
+      <w:proofErr w:type="gramEnd"/>
       <w:r>
         <w:tab/>
       </w:r>
@@ -3553,8 +3683,13 @@
             <w:pPr>
               <w:cnfStyle w:val="000000100000"/>
             </w:pPr>
-            <w:r>
-              <w:t>char(10)</w:t>
+            <w:proofErr w:type="spellStart"/>
+            <w:r>
+              <w:t>char</w:t>
+            </w:r>
+            <w:proofErr w:type="spellEnd"/>
+            <w:r>
+              <w:t>(10)</w:t>
             </w:r>
           </w:p>
         </w:tc>
@@ -3593,6 +3728,7 @@
                 <w:b w:val="0"/>
               </w:rPr>
             </w:pPr>
+            <w:proofErr w:type="spellStart"/>
             <w:r>
               <w:rPr>
                 <w:b w:val="0"/>
@@ -3605,6 +3741,7 @@
               </w:rPr>
               <w:t>ni</w:t>
             </w:r>
+            <w:proofErr w:type="spellEnd"/>
           </w:p>
         </w:tc>
         <w:tc>
@@ -3615,8 +3752,13 @@
             <w:pPr>
               <w:cnfStyle w:val="000000010000"/>
             </w:pPr>
-            <w:r>
-              <w:t>char(9)</w:t>
+            <w:proofErr w:type="spellStart"/>
+            <w:r>
+              <w:t>char</w:t>
+            </w:r>
+            <w:proofErr w:type="spellEnd"/>
+            <w:r>
+              <w:t>(9)</w:t>
             </w:r>
           </w:p>
         </w:tc>
@@ -3671,8 +3813,13 @@
             <w:pPr>
               <w:cnfStyle w:val="000000100000"/>
             </w:pPr>
-            <w:r>
-              <w:t>char(25)</w:t>
+            <w:proofErr w:type="spellStart"/>
+            <w:r>
+              <w:t>char</w:t>
+            </w:r>
+            <w:proofErr w:type="spellEnd"/>
+            <w:r>
+              <w:t>(25)</w:t>
             </w:r>
           </w:p>
         </w:tc>
@@ -3727,8 +3874,13 @@
             <w:pPr>
               <w:cnfStyle w:val="000000010000"/>
             </w:pPr>
-            <w:r>
-              <w:t>char(25)</w:t>
+            <w:proofErr w:type="spellStart"/>
+            <w:r>
+              <w:t>char</w:t>
+            </w:r>
+            <w:proofErr w:type="spellEnd"/>
+            <w:r>
+              <w:t>(25)</w:t>
             </w:r>
           </w:p>
         </w:tc>
@@ -3783,8 +3935,13 @@
             <w:pPr>
               <w:cnfStyle w:val="000000100000"/>
             </w:pPr>
-            <w:r>
-              <w:t>char(50)</w:t>
+            <w:proofErr w:type="spellStart"/>
+            <w:r>
+              <w:t>char</w:t>
+            </w:r>
+            <w:proofErr w:type="spellEnd"/>
+            <w:r>
+              <w:t>(50)</w:t>
             </w:r>
           </w:p>
         </w:tc>
@@ -3839,8 +3996,13 @@
             <w:pPr>
               <w:cnfStyle w:val="000000010000"/>
             </w:pPr>
-            <w:r>
-              <w:t>varchar(100)</w:t>
+            <w:proofErr w:type="spellStart"/>
+            <w:r>
+              <w:t>varchar</w:t>
+            </w:r>
+            <w:proofErr w:type="spellEnd"/>
+            <w:r>
+              <w:t>(100)</w:t>
             </w:r>
           </w:p>
         </w:tc>
@@ -3895,9 +4057,11 @@
             <w:pPr>
               <w:cnfStyle w:val="000000100000"/>
             </w:pPr>
+            <w:proofErr w:type="spellStart"/>
             <w:r>
               <w:t>Boolean</w:t>
             </w:r>
+            <w:proofErr w:type="spellEnd"/>
           </w:p>
         </w:tc>
         <w:tc>
@@ -3929,6 +4093,7 @@
                 <w:b w:val="0"/>
               </w:rPr>
             </w:pPr>
+            <w:proofErr w:type="spellStart"/>
             <w:r>
               <w:rPr>
                 <w:b w:val="0"/>
@@ -3941,6 +4106,7 @@
               </w:rPr>
               <w:t>d_departamento</w:t>
             </w:r>
+            <w:proofErr w:type="spellEnd"/>
           </w:p>
         </w:tc>
         <w:tc>
@@ -3994,6 +4160,7 @@
                 <w:b w:val="0"/>
               </w:rPr>
             </w:pPr>
+            <w:proofErr w:type="spellStart"/>
             <w:r>
               <w:rPr>
                 <w:b w:val="0"/>
@@ -4006,6 +4173,7 @@
               </w:rPr>
               <w:t>d_perfil</w:t>
             </w:r>
+            <w:proofErr w:type="spellEnd"/>
           </w:p>
         </w:tc>
         <w:tc>
@@ -4059,6 +4227,7 @@
                 <w:b w:val="0"/>
               </w:rPr>
             </w:pPr>
+            <w:proofErr w:type="spellStart"/>
             <w:r>
               <w:rPr>
                 <w:b w:val="0"/>
@@ -4071,6 +4240,7 @@
               </w:rPr>
               <w:t>ontrasena</w:t>
             </w:r>
+            <w:proofErr w:type="spellEnd"/>
           </w:p>
         </w:tc>
         <w:tc>
@@ -4081,8 +4251,13 @@
             <w:pPr>
               <w:cnfStyle w:val="000000010000"/>
             </w:pPr>
-            <w:r>
-              <w:t>varchar(20)</w:t>
+            <w:proofErr w:type="spellStart"/>
+            <w:r>
+              <w:t>varchar</w:t>
+            </w:r>
+            <w:proofErr w:type="spellEnd"/>
+            <w:r>
+              <w:t>(20)</w:t>
             </w:r>
           </w:p>
         </w:tc>
@@ -4110,10 +4285,12 @@
         </w:numPr>
       </w:pPr>
       <w:bookmarkStart w:id="3" w:name="_Toc447990274"/>
+      <w:proofErr w:type="gramStart"/>
       <w:r>
         <w:t>alumno</w:t>
       </w:r>
       <w:bookmarkEnd w:id="3"/>
+      <w:proofErr w:type="gramEnd"/>
     </w:p>
     <w:tbl>
       <w:tblPr>
@@ -4203,12 +4380,14 @@
                 <w:b w:val="0"/>
               </w:rPr>
             </w:pPr>
+            <w:proofErr w:type="spellStart"/>
             <w:r>
               <w:rPr>
                 <w:b w:val="0"/>
               </w:rPr>
               <w:t>id_alumno</w:t>
             </w:r>
+            <w:proofErr w:type="spellEnd"/>
           </w:p>
         </w:tc>
         <w:tc>
@@ -4219,8 +4398,13 @@
             <w:pPr>
               <w:cnfStyle w:val="000000100000"/>
             </w:pPr>
-            <w:r>
-              <w:t>Int(10)</w:t>
+            <w:proofErr w:type="spellStart"/>
+            <w:r>
+              <w:t>Int</w:t>
+            </w:r>
+            <w:proofErr w:type="spellEnd"/>
+            <w:r>
+              <w:t>(10)</w:t>
             </w:r>
           </w:p>
         </w:tc>
@@ -4259,6 +4443,7 @@
                 <w:b w:val="0"/>
               </w:rPr>
             </w:pPr>
+            <w:proofErr w:type="spellStart"/>
             <w:r>
               <w:rPr>
                 <w:b w:val="0"/>
@@ -4271,6 +4456,7 @@
               </w:rPr>
               <w:t>ni</w:t>
             </w:r>
+            <w:proofErr w:type="spellEnd"/>
           </w:p>
         </w:tc>
         <w:tc>
@@ -4281,8 +4467,13 @@
             <w:pPr>
               <w:cnfStyle w:val="000000010000"/>
             </w:pPr>
-            <w:r>
-              <w:t>Char(9)</w:t>
+            <w:proofErr w:type="spellStart"/>
+            <w:r>
+              <w:t>Char</w:t>
+            </w:r>
+            <w:proofErr w:type="spellEnd"/>
+            <w:r>
+              <w:t>(9)</w:t>
             </w:r>
           </w:p>
         </w:tc>
@@ -4337,8 +4528,13 @@
             <w:pPr>
               <w:cnfStyle w:val="000000100000"/>
             </w:pPr>
-            <w:r>
-              <w:t>Varchar(25)</w:t>
+            <w:proofErr w:type="spellStart"/>
+            <w:r>
+              <w:t>Varchar</w:t>
+            </w:r>
+            <w:proofErr w:type="spellEnd"/>
+            <w:r>
+              <w:t>(25)</w:t>
             </w:r>
           </w:p>
         </w:tc>
@@ -4393,8 +4589,13 @@
             <w:pPr>
               <w:cnfStyle w:val="000000010000"/>
             </w:pPr>
-            <w:r>
-              <w:t>Varchar(25)</w:t>
+            <w:proofErr w:type="spellStart"/>
+            <w:r>
+              <w:t>Varchar</w:t>
+            </w:r>
+            <w:proofErr w:type="spellEnd"/>
+            <w:r>
+              <w:t>(25)</w:t>
             </w:r>
           </w:p>
         </w:tc>
@@ -4449,8 +4650,13 @@
             <w:pPr>
               <w:cnfStyle w:val="000000100000"/>
             </w:pPr>
-            <w:r>
-              <w:t>Varchar(100)</w:t>
+            <w:proofErr w:type="spellStart"/>
+            <w:r>
+              <w:t>Varchar</w:t>
+            </w:r>
+            <w:proofErr w:type="spellEnd"/>
+            <w:r>
+              <w:t>(100)</w:t>
             </w:r>
           </w:p>
         </w:tc>
@@ -4483,12 +4689,14 @@
                 <w:b w:val="0"/>
               </w:rPr>
             </w:pPr>
+            <w:proofErr w:type="spellStart"/>
             <w:r>
               <w:rPr>
                 <w:b w:val="0"/>
               </w:rPr>
               <w:t>fecha_nac</w:t>
             </w:r>
+            <w:proofErr w:type="spellEnd"/>
           </w:p>
         </w:tc>
         <w:tc>
@@ -4541,11 +4749,13 @@
         </w:numPr>
       </w:pPr>
       <w:bookmarkStart w:id="4" w:name="_Toc447990275"/>
+      <w:proofErr w:type="gramStart"/>
       <w:r>
         <w:lastRenderedPageBreak/>
         <w:t>asignatura</w:t>
       </w:r>
       <w:bookmarkEnd w:id="4"/>
+      <w:proofErr w:type="gramEnd"/>
     </w:p>
     <w:tbl>
       <w:tblPr>
@@ -4635,12 +4845,14 @@
                 <w:b w:val="0"/>
               </w:rPr>
             </w:pPr>
+            <w:proofErr w:type="spellStart"/>
             <w:r>
               <w:rPr>
                 <w:b w:val="0"/>
               </w:rPr>
               <w:t>id_asignatura</w:t>
             </w:r>
+            <w:proofErr w:type="spellEnd"/>
           </w:p>
         </w:tc>
         <w:tc>
@@ -4654,9 +4866,11 @@
                 <w:u w:val="single"/>
               </w:rPr>
             </w:pPr>
+            <w:proofErr w:type="spellStart"/>
             <w:r>
               <w:t>Int</w:t>
             </w:r>
+            <w:proofErr w:type="spellEnd"/>
             <w:r>
               <w:t>(6)</w:t>
             </w:r>
@@ -4713,8 +4927,13 @@
             <w:pPr>
               <w:cnfStyle w:val="000000010000"/>
             </w:pPr>
-            <w:r>
-              <w:t>Varchar(</w:t>
+            <w:proofErr w:type="spellStart"/>
+            <w:r>
+              <w:t>Varchar</w:t>
+            </w:r>
+            <w:proofErr w:type="spellEnd"/>
+            <w:r>
+              <w:t>(</w:t>
             </w:r>
             <w:r>
               <w:t>75</w:t>
@@ -4753,12 +4972,14 @@
                 <w:b w:val="0"/>
               </w:rPr>
             </w:pPr>
+            <w:proofErr w:type="spellStart"/>
             <w:r>
               <w:rPr>
                 <w:b w:val="0"/>
               </w:rPr>
               <w:t>abrev</w:t>
             </w:r>
+            <w:proofErr w:type="spellEnd"/>
           </w:p>
         </w:tc>
         <w:tc>
@@ -4769,8 +4990,13 @@
             <w:pPr>
               <w:cnfStyle w:val="000000100000"/>
             </w:pPr>
-            <w:r>
-              <w:t>Varchar(10)</w:t>
+            <w:proofErr w:type="spellStart"/>
+            <w:r>
+              <w:t>Varchar</w:t>
+            </w:r>
+            <w:proofErr w:type="spellEnd"/>
+            <w:r>
+              <w:t>(10)</w:t>
             </w:r>
           </w:p>
         </w:tc>
@@ -4798,10 +5024,12 @@
         </w:numPr>
       </w:pPr>
       <w:bookmarkStart w:id="5" w:name="_Toc447990276"/>
+      <w:proofErr w:type="gramStart"/>
       <w:r>
         <w:t>departamento</w:t>
       </w:r>
       <w:bookmarkEnd w:id="5"/>
+      <w:proofErr w:type="gramEnd"/>
     </w:p>
     <w:tbl>
       <w:tblPr>
@@ -4891,6 +5119,7 @@
                 <w:b w:val="0"/>
               </w:rPr>
             </w:pPr>
+            <w:proofErr w:type="spellStart"/>
             <w:r>
               <w:rPr>
                 <w:b w:val="0"/>
@@ -4903,6 +5132,7 @@
               </w:rPr>
               <w:t>d_departamento</w:t>
             </w:r>
+            <w:proofErr w:type="spellEnd"/>
           </w:p>
         </w:tc>
         <w:tc>
@@ -4972,8 +5202,13 @@
             <w:pPr>
               <w:cnfStyle w:val="000000010000"/>
             </w:pPr>
-            <w:r>
-              <w:t>Varchar(75)</w:t>
+            <w:proofErr w:type="spellStart"/>
+            <w:r>
+              <w:t>Varchar</w:t>
+            </w:r>
+            <w:proofErr w:type="spellEnd"/>
+            <w:r>
+              <w:t>(75)</w:t>
             </w:r>
           </w:p>
         </w:tc>
@@ -5028,8 +5263,13 @@
             <w:pPr>
               <w:cnfStyle w:val="000000100000"/>
             </w:pPr>
-            <w:r>
-              <w:t>Char(10)</w:t>
+            <w:proofErr w:type="spellStart"/>
+            <w:r>
+              <w:t>Char</w:t>
+            </w:r>
+            <w:proofErr w:type="spellEnd"/>
+            <w:r>
+              <w:t>(10)</w:t>
             </w:r>
           </w:p>
         </w:tc>
@@ -5069,10 +5309,12 @@
         </w:numPr>
       </w:pPr>
       <w:bookmarkStart w:id="6" w:name="_Toc447990277"/>
+      <w:proofErr w:type="gramStart"/>
       <w:r>
         <w:t>memoria</w:t>
       </w:r>
       <w:bookmarkEnd w:id="6"/>
+      <w:proofErr w:type="gramEnd"/>
     </w:p>
     <w:tbl>
       <w:tblPr>
@@ -5224,6 +5466,7 @@
                 <w:b w:val="0"/>
               </w:rPr>
             </w:pPr>
+            <w:proofErr w:type="spellStart"/>
             <w:r>
               <w:rPr>
                 <w:b w:val="0"/>
@@ -5236,6 +5479,7 @@
               </w:rPr>
               <w:t>d_departamento</w:t>
             </w:r>
+            <w:proofErr w:type="spellEnd"/>
           </w:p>
         </w:tc>
         <w:tc>
@@ -5305,9 +5549,11 @@
             <w:pPr>
               <w:cnfStyle w:val="000000100000"/>
             </w:pPr>
+            <w:proofErr w:type="spellStart"/>
             <w:r>
               <w:t>Text</w:t>
             </w:r>
+            <w:proofErr w:type="spellEnd"/>
           </w:p>
         </w:tc>
         <w:tc>
@@ -5358,9 +5604,11 @@
             <w:pPr>
               <w:cnfStyle w:val="000000010000"/>
             </w:pPr>
+            <w:proofErr w:type="spellStart"/>
             <w:r>
               <w:t>Text</w:t>
             </w:r>
+            <w:proofErr w:type="spellEnd"/>
           </w:p>
         </w:tc>
         <w:tc>
@@ -5405,9 +5653,11 @@
             <w:pPr>
               <w:cnfStyle w:val="000000100000"/>
             </w:pPr>
+            <w:proofErr w:type="spellStart"/>
             <w:r>
               <w:t>Text</w:t>
             </w:r>
+            <w:proofErr w:type="spellEnd"/>
           </w:p>
         </w:tc>
         <w:tc>
@@ -5458,9 +5708,11 @@
             <w:pPr>
               <w:cnfStyle w:val="000000010000"/>
             </w:pPr>
+            <w:proofErr w:type="spellStart"/>
             <w:r>
               <w:t>Text</w:t>
             </w:r>
+            <w:proofErr w:type="spellEnd"/>
           </w:p>
         </w:tc>
         <w:tc>
@@ -5484,6 +5736,7 @@
         </w:numPr>
       </w:pPr>
       <w:bookmarkStart w:id="7" w:name="_Toc447990278"/>
+      <w:proofErr w:type="spellStart"/>
       <w:r>
         <w:t>acta_dep</w:t>
       </w:r>
@@ -5491,6 +5744,7 @@
         <w:t>artamento</w:t>
       </w:r>
       <w:bookmarkEnd w:id="7"/>
+      <w:proofErr w:type="spellEnd"/>
     </w:p>
     <w:tbl>
       <w:tblPr>
@@ -5642,6 +5896,7 @@
                 <w:b w:val="0"/>
               </w:rPr>
             </w:pPr>
+            <w:proofErr w:type="spellStart"/>
             <w:r>
               <w:rPr>
                 <w:b w:val="0"/>
@@ -5654,6 +5909,7 @@
               </w:rPr>
               <w:t>d_departamento</w:t>
             </w:r>
+            <w:proofErr w:type="spellEnd"/>
           </w:p>
         </w:tc>
         <w:tc>
@@ -5723,12 +5979,14 @@
             <w:pPr>
               <w:cnfStyle w:val="000000100000"/>
             </w:pPr>
+            <w:proofErr w:type="spellStart"/>
             <w:r>
               <w:t>T</w:t>
             </w:r>
             <w:r>
               <w:t>ext</w:t>
             </w:r>
+            <w:proofErr w:type="spellEnd"/>
           </w:p>
         </w:tc>
         <w:tc>
@@ -5755,10 +6013,12 @@
         </w:numPr>
       </w:pPr>
       <w:bookmarkStart w:id="8" w:name="_Toc447990279"/>
+      <w:proofErr w:type="gramStart"/>
       <w:r>
         <w:t>perfil</w:t>
       </w:r>
       <w:bookmarkEnd w:id="8"/>
+      <w:proofErr w:type="gramEnd"/>
     </w:p>
     <w:tbl>
       <w:tblPr>
@@ -5848,6 +6108,7 @@
                 <w:b w:val="0"/>
               </w:rPr>
             </w:pPr>
+            <w:proofErr w:type="spellStart"/>
             <w:r>
               <w:rPr>
                 <w:b w:val="0"/>
@@ -5860,6 +6121,7 @@
               </w:rPr>
               <w:t>d_perfil</w:t>
             </w:r>
+            <w:proofErr w:type="spellEnd"/>
           </w:p>
         </w:tc>
         <w:tc>
@@ -5870,8 +6132,13 @@
             <w:pPr>
               <w:cnfStyle w:val="000000100000"/>
             </w:pPr>
-            <w:r>
-              <w:t>Int(2)</w:t>
+            <w:proofErr w:type="spellStart"/>
+            <w:r>
+              <w:t>Int</w:t>
+            </w:r>
+            <w:proofErr w:type="spellEnd"/>
+            <w:r>
+              <w:t>(2)</w:t>
             </w:r>
           </w:p>
         </w:tc>
@@ -5932,8 +6199,13 @@
             <w:pPr>
               <w:cnfStyle w:val="000000010000"/>
             </w:pPr>
-            <w:r>
-              <w:t>Char(10)</w:t>
+            <w:proofErr w:type="spellStart"/>
+            <w:r>
+              <w:t>Char</w:t>
+            </w:r>
+            <w:proofErr w:type="spellEnd"/>
+            <w:r>
+              <w:t>(10)</w:t>
             </w:r>
           </w:p>
         </w:tc>
@@ -5972,6 +6244,7 @@
                 <w:b w:val="0"/>
               </w:rPr>
             </w:pPr>
+            <w:proofErr w:type="spellStart"/>
             <w:r>
               <w:rPr>
                 <w:b w:val="0"/>
@@ -5984,6 +6257,7 @@
               </w:rPr>
               <w:t>escripcion</w:t>
             </w:r>
+            <w:proofErr w:type="spellEnd"/>
           </w:p>
         </w:tc>
         <w:tc>
@@ -5994,8 +6268,13 @@
             <w:pPr>
               <w:cnfStyle w:val="000000100000"/>
             </w:pPr>
-            <w:r>
-              <w:t>Varchar(50)</w:t>
+            <w:proofErr w:type="spellStart"/>
+            <w:r>
+              <w:t>Varchar</w:t>
+            </w:r>
+            <w:proofErr w:type="spellEnd"/>
+            <w:r>
+              <w:t>(50)</w:t>
             </w:r>
           </w:p>
         </w:tc>
@@ -6042,11 +6321,13 @@
         </w:numPr>
       </w:pPr>
       <w:bookmarkStart w:id="9" w:name="_Toc447990280"/>
+      <w:proofErr w:type="gramStart"/>
       <w:r>
         <w:lastRenderedPageBreak/>
         <w:t>mensaje</w:t>
       </w:r>
       <w:bookmarkEnd w:id="9"/>
+      <w:proofErr w:type="gramEnd"/>
     </w:p>
     <w:tbl>
       <w:tblPr>
@@ -6136,6 +6417,7 @@
                 <w:b w:val="0"/>
               </w:rPr>
             </w:pPr>
+            <w:proofErr w:type="spellStart"/>
             <w:r>
               <w:rPr>
                 <w:b w:val="0"/>
@@ -6148,6 +6430,7 @@
               </w:rPr>
               <w:t>d_mensaje</w:t>
             </w:r>
+            <w:proofErr w:type="spellEnd"/>
           </w:p>
         </w:tc>
         <w:tc>
@@ -6158,8 +6441,13 @@
             <w:pPr>
               <w:cnfStyle w:val="000000100000"/>
             </w:pPr>
-            <w:r>
-              <w:t>Int(5)</w:t>
+            <w:proofErr w:type="spellStart"/>
+            <w:r>
+              <w:t>Int</w:t>
+            </w:r>
+            <w:proofErr w:type="spellEnd"/>
+            <w:r>
+              <w:t>(5)</w:t>
             </w:r>
           </w:p>
         </w:tc>
@@ -6201,6 +6489,7 @@
                 <w:b w:val="0"/>
               </w:rPr>
             </w:pPr>
+            <w:proofErr w:type="spellStart"/>
             <w:r>
               <w:rPr>
                 <w:b w:val="0"/>
@@ -6213,6 +6502,7 @@
               </w:rPr>
               <w:t>rofesor_origen</w:t>
             </w:r>
+            <w:proofErr w:type="spellEnd"/>
           </w:p>
         </w:tc>
         <w:tc>
@@ -6223,8 +6513,13 @@
             <w:pPr>
               <w:cnfStyle w:val="000000010000"/>
             </w:pPr>
-            <w:r>
-              <w:t>Char(10)</w:t>
+            <w:proofErr w:type="spellStart"/>
+            <w:r>
+              <w:t>Char</w:t>
+            </w:r>
+            <w:proofErr w:type="spellEnd"/>
+            <w:r>
+              <w:t>(10)</w:t>
             </w:r>
           </w:p>
         </w:tc>
@@ -6263,6 +6558,7 @@
                 <w:b w:val="0"/>
               </w:rPr>
             </w:pPr>
+            <w:proofErr w:type="spellStart"/>
             <w:r>
               <w:rPr>
                 <w:b w:val="0"/>
@@ -6275,6 +6571,7 @@
               </w:rPr>
               <w:t>rofesor_destino</w:t>
             </w:r>
+            <w:proofErr w:type="spellEnd"/>
           </w:p>
         </w:tc>
         <w:tc>
@@ -6285,8 +6582,13 @@
             <w:pPr>
               <w:cnfStyle w:val="000000100000"/>
             </w:pPr>
-            <w:r>
-              <w:t>Char(10)</w:t>
+            <w:proofErr w:type="spellStart"/>
+            <w:r>
+              <w:t>Char</w:t>
+            </w:r>
+            <w:proofErr w:type="spellEnd"/>
+            <w:r>
+              <w:t>(10)</w:t>
             </w:r>
           </w:p>
         </w:tc>
@@ -6347,9 +6649,11 @@
             <w:pPr>
               <w:cnfStyle w:val="000000010000"/>
             </w:pPr>
+            <w:proofErr w:type="spellStart"/>
             <w:r>
               <w:t>Text</w:t>
             </w:r>
+            <w:proofErr w:type="spellEnd"/>
           </w:p>
         </w:tc>
         <w:tc>
@@ -6403,8 +6707,13 @@
             <w:pPr>
               <w:cnfStyle w:val="000000100000"/>
             </w:pPr>
-            <w:r>
-              <w:t>Varchar(50)</w:t>
+            <w:proofErr w:type="spellStart"/>
+            <w:r>
+              <w:t>Varchar</w:t>
+            </w:r>
+            <w:proofErr w:type="spellEnd"/>
+            <w:r>
+              <w:t>(50)</w:t>
             </w:r>
           </w:p>
         </w:tc>
@@ -6549,6 +6858,7 @@
                 <w:b w:val="0"/>
               </w:rPr>
             </w:pPr>
+            <w:proofErr w:type="spellStart"/>
             <w:r>
               <w:rPr>
                 <w:b w:val="0"/>
@@ -6561,6 +6871,7 @@
               </w:rPr>
               <w:t>eido</w:t>
             </w:r>
+            <w:proofErr w:type="spellEnd"/>
           </w:p>
         </w:tc>
         <w:tc>
@@ -6571,8 +6882,13 @@
             <w:pPr>
               <w:cnfStyle w:val="000000010000"/>
             </w:pPr>
-            <w:r>
-              <w:t>Tinyint(1)</w:t>
+            <w:proofErr w:type="spellStart"/>
+            <w:r>
+              <w:t>Tinyint</w:t>
+            </w:r>
+            <w:proofErr w:type="spellEnd"/>
+            <w:r>
+              <w:t>(1)</w:t>
             </w:r>
           </w:p>
         </w:tc>
@@ -6601,10 +6917,12 @@
         </w:numPr>
       </w:pPr>
       <w:bookmarkStart w:id="10" w:name="_Toc447990281"/>
+      <w:proofErr w:type="spellStart"/>
       <w:r>
         <w:t>recurso_reservable</w:t>
       </w:r>
       <w:bookmarkEnd w:id="10"/>
+      <w:proofErr w:type="spellEnd"/>
     </w:p>
     <w:tbl>
       <w:tblPr>
@@ -6694,6 +7012,7 @@
                 <w:b w:val="0"/>
               </w:rPr>
             </w:pPr>
+            <w:proofErr w:type="spellStart"/>
             <w:r>
               <w:rPr>
                 <w:b w:val="0"/>
@@ -6706,6 +7025,7 @@
               </w:rPr>
               <w:t>d_recurso</w:t>
             </w:r>
+            <w:proofErr w:type="spellEnd"/>
           </w:p>
         </w:tc>
         <w:tc>
@@ -6716,8 +7036,13 @@
             <w:pPr>
               <w:cnfStyle w:val="000000100000"/>
             </w:pPr>
-            <w:r>
-              <w:t>Int(2)</w:t>
+            <w:proofErr w:type="spellStart"/>
+            <w:r>
+              <w:t>Int</w:t>
+            </w:r>
+            <w:proofErr w:type="spellEnd"/>
+            <w:r>
+              <w:t>(2)</w:t>
             </w:r>
           </w:p>
         </w:tc>
@@ -6778,8 +7103,13 @@
             <w:pPr>
               <w:cnfStyle w:val="000000010000"/>
             </w:pPr>
-            <w:r>
-              <w:t>Varchar(50)</w:t>
+            <w:proofErr w:type="spellStart"/>
+            <w:r>
+              <w:t>Varchar</w:t>
+            </w:r>
+            <w:proofErr w:type="spellEnd"/>
+            <w:r>
+              <w:t>(50)</w:t>
             </w:r>
           </w:p>
         </w:tc>
@@ -6812,6 +7142,7 @@
                 <w:b w:val="0"/>
               </w:rPr>
             </w:pPr>
+            <w:proofErr w:type="spellStart"/>
             <w:r>
               <w:rPr>
                 <w:b w:val="0"/>
@@ -6824,6 +7155,7 @@
               </w:rPr>
               <w:t>brev</w:t>
             </w:r>
+            <w:proofErr w:type="spellEnd"/>
           </w:p>
         </w:tc>
         <w:tc>
@@ -6834,8 +7166,13 @@
             <w:pPr>
               <w:cnfStyle w:val="000000100000"/>
             </w:pPr>
-            <w:r>
-              <w:t>Int(10)</w:t>
+            <w:proofErr w:type="spellStart"/>
+            <w:r>
+              <w:t>Int</w:t>
+            </w:r>
+            <w:proofErr w:type="spellEnd"/>
+            <w:r>
+              <w:t>(10)</w:t>
             </w:r>
           </w:p>
         </w:tc>
@@ -6868,6 +7205,7 @@
                 <w:b w:val="0"/>
               </w:rPr>
             </w:pPr>
+            <w:proofErr w:type="spellStart"/>
             <w:r>
               <w:rPr>
                 <w:b w:val="0"/>
@@ -6880,6 +7218,7 @@
               </w:rPr>
               <w:t>bservacion</w:t>
             </w:r>
+            <w:proofErr w:type="spellEnd"/>
           </w:p>
         </w:tc>
         <w:tc>
@@ -6890,8 +7229,13 @@
             <w:pPr>
               <w:cnfStyle w:val="000000010000"/>
             </w:pPr>
-            <w:r>
-              <w:t>int(200)</w:t>
+            <w:proofErr w:type="spellStart"/>
+            <w:r>
+              <w:t>int</w:t>
+            </w:r>
+            <w:proofErr w:type="spellEnd"/>
+            <w:r>
+              <w:t>(200)</w:t>
             </w:r>
           </w:p>
         </w:tc>
@@ -6946,8 +7290,13 @@
             <w:pPr>
               <w:cnfStyle w:val="000000100000"/>
             </w:pPr>
-            <w:r>
-              <w:t>Tinyint(1)</w:t>
+            <w:proofErr w:type="spellStart"/>
+            <w:r>
+              <w:t>Tinyint</w:t>
+            </w:r>
+            <w:proofErr w:type="spellEnd"/>
+            <w:r>
+              <w:t>(1)</w:t>
             </w:r>
           </w:p>
         </w:tc>
@@ -7031,6 +7380,7 @@
         </w:numPr>
       </w:pPr>
       <w:bookmarkStart w:id="11" w:name="_Toc447990282"/>
+      <w:proofErr w:type="spellStart"/>
       <w:r>
         <w:t>tramo</w:t>
       </w:r>
@@ -7038,6 +7388,7 @@
         <w:t>_horario</w:t>
       </w:r>
       <w:bookmarkEnd w:id="11"/>
+      <w:proofErr w:type="spellEnd"/>
     </w:p>
     <w:tbl>
       <w:tblPr>
@@ -7127,6 +7478,7 @@
                 <w:b w:val="0"/>
               </w:rPr>
             </w:pPr>
+            <w:proofErr w:type="spellStart"/>
             <w:r>
               <w:rPr>
                 <w:b w:val="0"/>
@@ -7139,6 +7491,7 @@
               </w:rPr>
               <w:t>d_tramo</w:t>
             </w:r>
+            <w:proofErr w:type="spellEnd"/>
           </w:p>
         </w:tc>
         <w:tc>
@@ -7149,8 +7502,13 @@
             <w:pPr>
               <w:cnfStyle w:val="000000100000"/>
             </w:pPr>
-            <w:r>
-              <w:t>Int(1)</w:t>
+            <w:proofErr w:type="spellStart"/>
+            <w:r>
+              <w:t>Int</w:t>
+            </w:r>
+            <w:proofErr w:type="spellEnd"/>
+            <w:r>
+              <w:t>(1)</w:t>
             </w:r>
           </w:p>
         </w:tc>
@@ -7240,6 +7598,7 @@
         </w:numPr>
       </w:pPr>
       <w:bookmarkStart w:id="12" w:name="_Toc447990283"/>
+      <w:proofErr w:type="spellStart"/>
       <w:r>
         <w:t>acta_</w:t>
       </w:r>
@@ -7247,6 +7606,7 @@
         <w:t>incidencia</w:t>
       </w:r>
       <w:bookmarkEnd w:id="12"/>
+      <w:proofErr w:type="spellEnd"/>
     </w:p>
     <w:tbl>
       <w:tblPr>
@@ -7336,6 +7696,7 @@
                 <w:b w:val="0"/>
               </w:rPr>
             </w:pPr>
+            <w:proofErr w:type="spellStart"/>
             <w:r>
               <w:rPr>
                 <w:b w:val="0"/>
@@ -7348,6 +7709,7 @@
               </w:rPr>
               <w:t>d_incidencia</w:t>
             </w:r>
+            <w:proofErr w:type="spellEnd"/>
           </w:p>
         </w:tc>
         <w:tc>
@@ -7358,8 +7720,13 @@
             <w:pPr>
               <w:cnfStyle w:val="000000100000"/>
             </w:pPr>
-            <w:r>
-              <w:t>Int(4)</w:t>
+            <w:proofErr w:type="spellStart"/>
+            <w:r>
+              <w:t>Int</w:t>
+            </w:r>
+            <w:proofErr w:type="spellEnd"/>
+            <w:r>
+              <w:t>(4)</w:t>
             </w:r>
           </w:p>
         </w:tc>
@@ -7420,8 +7787,13 @@
             <w:pPr>
               <w:cnfStyle w:val="000000010000"/>
             </w:pPr>
-            <w:r>
-              <w:t>Char(10)</w:t>
+            <w:proofErr w:type="spellStart"/>
+            <w:r>
+              <w:t>Char</w:t>
+            </w:r>
+            <w:proofErr w:type="spellEnd"/>
+            <w:r>
+              <w:t>(10)</w:t>
             </w:r>
           </w:p>
         </w:tc>
@@ -7460,6 +7832,7 @@
                 <w:b w:val="0"/>
               </w:rPr>
             </w:pPr>
+            <w:proofErr w:type="spellStart"/>
             <w:r>
               <w:rPr>
                 <w:b w:val="0"/>
@@ -7472,6 +7845,7 @@
               </w:rPr>
               <w:t>d_unidad</w:t>
             </w:r>
+            <w:proofErr w:type="spellEnd"/>
           </w:p>
         </w:tc>
         <w:tc>
@@ -7482,8 +7856,13 @@
             <w:pPr>
               <w:cnfStyle w:val="000000100000"/>
             </w:pPr>
-            <w:r>
-              <w:t>Char(4)</w:t>
+            <w:proofErr w:type="spellStart"/>
+            <w:r>
+              <w:t>Char</w:t>
+            </w:r>
+            <w:proofErr w:type="spellEnd"/>
+            <w:r>
+              <w:t>(4)</w:t>
             </w:r>
           </w:p>
         </w:tc>
@@ -7538,8 +7917,13 @@
             <w:pPr>
               <w:cnfStyle w:val="000000010000"/>
             </w:pPr>
-            <w:r>
-              <w:t>Char(10)</w:t>
+            <w:proofErr w:type="spellStart"/>
+            <w:r>
+              <w:t>Char</w:t>
+            </w:r>
+            <w:proofErr w:type="spellEnd"/>
+            <w:r>
+              <w:t>(10)</w:t>
             </w:r>
           </w:p>
         </w:tc>
@@ -7578,6 +7962,7 @@
                 <w:b w:val="0"/>
               </w:rPr>
             </w:pPr>
+            <w:proofErr w:type="spellStart"/>
             <w:r>
               <w:rPr>
                 <w:b w:val="0"/>
@@ -7590,6 +7975,7 @@
               </w:rPr>
               <w:t>umero_aula</w:t>
             </w:r>
+            <w:proofErr w:type="spellEnd"/>
           </w:p>
         </w:tc>
         <w:tc>
@@ -7600,8 +7986,13 @@
             <w:pPr>
               <w:cnfStyle w:val="000000100000"/>
             </w:pPr>
-            <w:r>
-              <w:t>Int(1)</w:t>
+            <w:proofErr w:type="spellStart"/>
+            <w:r>
+              <w:t>Int</w:t>
+            </w:r>
+            <w:proofErr w:type="spellEnd"/>
+            <w:r>
+              <w:t>(1)</w:t>
             </w:r>
           </w:p>
         </w:tc>
@@ -7690,6 +8081,7 @@
                 <w:b w:val="0"/>
               </w:rPr>
             </w:pPr>
+            <w:proofErr w:type="spellStart"/>
             <w:r>
               <w:rPr>
                 <w:b w:val="0"/>
@@ -7702,6 +8094,7 @@
               </w:rPr>
               <w:t>escripcion</w:t>
             </w:r>
+            <w:proofErr w:type="spellEnd"/>
           </w:p>
         </w:tc>
         <w:tc>
@@ -7712,9 +8105,11 @@
             <w:pPr>
               <w:cnfStyle w:val="000000100000"/>
             </w:pPr>
+            <w:proofErr w:type="spellStart"/>
             <w:r>
               <w:t>Text</w:t>
             </w:r>
+            <w:proofErr w:type="spellEnd"/>
           </w:p>
         </w:tc>
         <w:tc>
@@ -7765,8 +8160,13 @@
             <w:pPr>
               <w:cnfStyle w:val="000000010000"/>
             </w:pPr>
-            <w:r>
-              <w:t>Tinyint(1)</w:t>
+            <w:proofErr w:type="spellStart"/>
+            <w:r>
+              <w:t>Tinyint</w:t>
+            </w:r>
+            <w:proofErr w:type="spellEnd"/>
+            <w:r>
+              <w:t>(1)</w:t>
             </w:r>
           </w:p>
         </w:tc>
@@ -7818,6 +8218,7 @@
         </w:numPr>
       </w:pPr>
       <w:bookmarkStart w:id="13" w:name="_Toc447990284"/>
+      <w:proofErr w:type="spellStart"/>
       <w:r>
         <w:lastRenderedPageBreak/>
         <w:t>acta_eva</w:t>
@@ -7826,6 +8227,7 @@
         <w:t>luacion</w:t>
       </w:r>
       <w:bookmarkEnd w:id="13"/>
+      <w:proofErr w:type="spellEnd"/>
     </w:p>
     <w:tbl>
       <w:tblPr>
@@ -7915,12 +8317,14 @@
                 <w:b w:val="0"/>
               </w:rPr>
             </w:pPr>
+            <w:proofErr w:type="spellStart"/>
             <w:r>
               <w:rPr>
                 <w:b w:val="0"/>
               </w:rPr>
               <w:t>d_actaevaluacion</w:t>
             </w:r>
+            <w:proofErr w:type="spellEnd"/>
           </w:p>
         </w:tc>
         <w:tc>
@@ -7931,8 +8335,13 @@
             <w:pPr>
               <w:cnfStyle w:val="000000100000"/>
             </w:pPr>
-            <w:r>
-              <w:t>Int(3)</w:t>
+            <w:proofErr w:type="spellStart"/>
+            <w:r>
+              <w:t>Int</w:t>
+            </w:r>
+            <w:proofErr w:type="spellEnd"/>
+            <w:r>
+              <w:t>(3)</w:t>
             </w:r>
           </w:p>
         </w:tc>
@@ -7993,8 +8402,13 @@
             <w:pPr>
               <w:cnfStyle w:val="000000010000"/>
             </w:pPr>
-            <w:r>
-              <w:t>Char(4)</w:t>
+            <w:proofErr w:type="spellStart"/>
+            <w:r>
+              <w:t>Char</w:t>
+            </w:r>
+            <w:proofErr w:type="spellEnd"/>
+            <w:r>
+              <w:t>(4)</w:t>
             </w:r>
           </w:p>
         </w:tc>
@@ -8049,8 +8463,13 @@
             <w:pPr>
               <w:cnfStyle w:val="000000100000"/>
             </w:pPr>
-            <w:r>
-              <w:t>Char(10)</w:t>
+            <w:proofErr w:type="spellStart"/>
+            <w:r>
+              <w:t>Char</w:t>
+            </w:r>
+            <w:proofErr w:type="spellEnd"/>
+            <w:r>
+              <w:t>(10)</w:t>
             </w:r>
           </w:p>
         </w:tc>
@@ -8089,6 +8508,7 @@
                 <w:b w:val="0"/>
               </w:rPr>
             </w:pPr>
+            <w:proofErr w:type="spellStart"/>
             <w:r>
               <w:rPr>
                 <w:b w:val="0"/>
@@ -8101,6 +8521,7 @@
               </w:rPr>
               <w:t>ipo_evaluacion</w:t>
             </w:r>
+            <w:proofErr w:type="spellEnd"/>
           </w:p>
         </w:tc>
         <w:tc>
@@ -8111,9 +8532,11 @@
             <w:pPr>
               <w:cnfStyle w:val="000000010000"/>
             </w:pPr>
+            <w:proofErr w:type="spellStart"/>
             <w:r>
               <w:t>Text</w:t>
             </w:r>
+            <w:proofErr w:type="spellEnd"/>
           </w:p>
         </w:tc>
         <w:tc>
@@ -8145,6 +8568,7 @@
                 <w:b w:val="0"/>
               </w:rPr>
             </w:pPr>
+            <w:proofErr w:type="spellStart"/>
             <w:r>
               <w:rPr>
                 <w:b w:val="0"/>
@@ -8157,6 +8581,7 @@
               </w:rPr>
               <w:t>echa_inicio</w:t>
             </w:r>
+            <w:proofErr w:type="spellEnd"/>
           </w:p>
         </w:tc>
         <w:tc>
@@ -8201,6 +8626,7 @@
                 <w:b w:val="0"/>
               </w:rPr>
             </w:pPr>
+            <w:proofErr w:type="spellStart"/>
             <w:r>
               <w:rPr>
                 <w:b w:val="0"/>
@@ -8213,6 +8639,7 @@
               </w:rPr>
               <w:t>echa_fin</w:t>
             </w:r>
+            <w:proofErr w:type="spellEnd"/>
           </w:p>
         </w:tc>
         <w:tc>
@@ -8257,6 +8684,7 @@
                 <w:b w:val="0"/>
               </w:rPr>
             </w:pPr>
+            <w:proofErr w:type="spellStart"/>
             <w:r>
               <w:rPr>
                 <w:b w:val="0"/>
@@ -8269,6 +8697,7 @@
               </w:rPr>
               <w:t>ropuesta_medida</w:t>
             </w:r>
+            <w:proofErr w:type="spellEnd"/>
           </w:p>
         </w:tc>
         <w:tc>
@@ -8279,9 +8708,11 @@
             <w:pPr>
               <w:cnfStyle w:val="000000100000"/>
             </w:pPr>
+            <w:proofErr w:type="spellStart"/>
             <w:r>
               <w:t>Text</w:t>
             </w:r>
+            <w:proofErr w:type="spellEnd"/>
           </w:p>
         </w:tc>
         <w:tc>
@@ -8313,6 +8744,7 @@
                 <w:b w:val="0"/>
               </w:rPr>
             </w:pPr>
+            <w:proofErr w:type="spellStart"/>
             <w:r>
               <w:rPr>
                 <w:b w:val="0"/>
@@ -8325,6 +8757,7 @@
               </w:rPr>
               <w:t>etos_educativos</w:t>
             </w:r>
+            <w:proofErr w:type="spellEnd"/>
           </w:p>
         </w:tc>
         <w:tc>
@@ -8335,9 +8768,11 @@
             <w:pPr>
               <w:cnfStyle w:val="000000010000"/>
             </w:pPr>
+            <w:proofErr w:type="spellStart"/>
             <w:r>
               <w:t>Text</w:t>
             </w:r>
+            <w:proofErr w:type="spellEnd"/>
           </w:p>
         </w:tc>
         <w:tc>
@@ -8369,6 +8804,7 @@
                 <w:b w:val="0"/>
               </w:rPr>
             </w:pPr>
+            <w:proofErr w:type="spellStart"/>
             <w:r>
               <w:rPr>
                 <w:b w:val="0"/>
@@ -8381,6 +8817,7 @@
               </w:rPr>
               <w:t>sp_destacable</w:t>
             </w:r>
+            <w:proofErr w:type="spellEnd"/>
           </w:p>
         </w:tc>
         <w:tc>
@@ -8391,9 +8828,11 @@
             <w:pPr>
               <w:cnfStyle w:val="000000100000"/>
             </w:pPr>
+            <w:proofErr w:type="spellStart"/>
             <w:r>
               <w:t>Text</w:t>
             </w:r>
+            <w:proofErr w:type="spellEnd"/>
           </w:p>
         </w:tc>
         <w:tc>
@@ -8420,10 +8859,12 @@
         </w:numPr>
       </w:pPr>
       <w:bookmarkStart w:id="14" w:name="_Toc447990285"/>
+      <w:proofErr w:type="spellStart"/>
       <w:r>
         <w:t>aprendizaje_alumno</w:t>
       </w:r>
       <w:bookmarkEnd w:id="14"/>
+      <w:proofErr w:type="spellEnd"/>
     </w:p>
     <w:tbl>
       <w:tblPr>
@@ -8513,6 +8954,7 @@
                 <w:b w:val="0"/>
               </w:rPr>
             </w:pPr>
+            <w:proofErr w:type="spellStart"/>
             <w:r>
               <w:rPr>
                 <w:b w:val="0"/>
@@ -8525,6 +8967,7 @@
               </w:rPr>
               <w:t>d_aprendizaje</w:t>
             </w:r>
+            <w:proofErr w:type="spellEnd"/>
           </w:p>
         </w:tc>
         <w:tc>
@@ -8535,8 +8978,13 @@
             <w:pPr>
               <w:cnfStyle w:val="000000100000"/>
             </w:pPr>
-            <w:r>
-              <w:t>Int(3)</w:t>
+            <w:proofErr w:type="spellStart"/>
+            <w:r>
+              <w:t>Int</w:t>
+            </w:r>
+            <w:proofErr w:type="spellEnd"/>
+            <w:r>
+              <w:t>(3)</w:t>
             </w:r>
           </w:p>
         </w:tc>
@@ -8575,6 +9023,7 @@
                 <w:b w:val="0"/>
               </w:rPr>
             </w:pPr>
+            <w:proofErr w:type="spellStart"/>
             <w:r>
               <w:rPr>
                 <w:b w:val="0"/>
@@ -8587,6 +9036,7 @@
               </w:rPr>
               <w:t>d_actaevaluacion</w:t>
             </w:r>
+            <w:proofErr w:type="spellEnd"/>
           </w:p>
         </w:tc>
         <w:tc>
@@ -8597,8 +9047,13 @@
             <w:pPr>
               <w:cnfStyle w:val="000000010000"/>
             </w:pPr>
-            <w:r>
-              <w:t>Int(3)</w:t>
+            <w:proofErr w:type="spellStart"/>
+            <w:r>
+              <w:t>Int</w:t>
+            </w:r>
+            <w:proofErr w:type="spellEnd"/>
+            <w:r>
+              <w:t>(3)</w:t>
             </w:r>
           </w:p>
         </w:tc>
@@ -8635,7 +9090,21 @@
               <w:rPr>
                 <w:b/>
               </w:rPr>
-              <w:t>(acta_evaluacion)</w:t>
+              <w:t>(</w:t>
+            </w:r>
+            <w:proofErr w:type="spellStart"/>
+            <w:r>
+              <w:rPr>
+                <w:b/>
+              </w:rPr>
+              <w:t>acta_evaluacion</w:t>
+            </w:r>
+            <w:proofErr w:type="spellEnd"/>
+            <w:r>
+              <w:rPr>
+                <w:b/>
+              </w:rPr>
+              <w:t>)</w:t>
             </w:r>
           </w:p>
         </w:tc>
@@ -8655,6 +9124,7 @@
                 <w:b w:val="0"/>
               </w:rPr>
             </w:pPr>
+            <w:proofErr w:type="spellStart"/>
             <w:r>
               <w:rPr>
                 <w:b w:val="0"/>
@@ -8667,6 +9137,7 @@
               </w:rPr>
               <w:t>d_alumno</w:t>
             </w:r>
+            <w:proofErr w:type="spellEnd"/>
           </w:p>
         </w:tc>
         <w:tc>
@@ -8677,8 +9148,13 @@
             <w:pPr>
               <w:cnfStyle w:val="000000100000"/>
             </w:pPr>
-            <w:r>
-              <w:t>Int(10)</w:t>
+            <w:proofErr w:type="spellStart"/>
+            <w:r>
+              <w:t>Int</w:t>
+            </w:r>
+            <w:proofErr w:type="spellEnd"/>
+            <w:r>
+              <w:t>(10)</w:t>
             </w:r>
           </w:p>
         </w:tc>
@@ -8729,6 +9205,7 @@
                 <w:b w:val="0"/>
               </w:rPr>
             </w:pPr>
+            <w:proofErr w:type="spellStart"/>
             <w:r>
               <w:rPr>
                 <w:b w:val="0"/>
@@ -8741,6 +9218,7 @@
               </w:rPr>
               <w:t>ctuacion</w:t>
             </w:r>
+            <w:proofErr w:type="spellEnd"/>
           </w:p>
         </w:tc>
         <w:tc>
@@ -8751,9 +9229,11 @@
             <w:pPr>
               <w:cnfStyle w:val="000000010000"/>
             </w:pPr>
+            <w:proofErr w:type="spellStart"/>
             <w:r>
               <w:t>Text</w:t>
             </w:r>
+            <w:proofErr w:type="spellEnd"/>
           </w:p>
         </w:tc>
         <w:tc>
@@ -8807,9 +9287,11 @@
             <w:pPr>
               <w:cnfStyle w:val="000000100000"/>
             </w:pPr>
+            <w:proofErr w:type="spellStart"/>
             <w:r>
               <w:t>Text</w:t>
             </w:r>
+            <w:proofErr w:type="spellEnd"/>
           </w:p>
         </w:tc>
         <w:tc>
@@ -8863,8 +9345,13 @@
             <w:pPr>
               <w:cnfStyle w:val="000000010000"/>
             </w:pPr>
-            <w:r>
-              <w:t>Varchar(150)</w:t>
+            <w:proofErr w:type="spellStart"/>
+            <w:r>
+              <w:t>Varchar</w:t>
+            </w:r>
+            <w:proofErr w:type="spellEnd"/>
+            <w:r>
+              <w:t>(150)</w:t>
             </w:r>
           </w:p>
         </w:tc>
@@ -8892,10 +9379,12 @@
         </w:numPr>
       </w:pPr>
       <w:bookmarkStart w:id="15" w:name="_Toc447990286"/>
+      <w:proofErr w:type="gramStart"/>
       <w:r>
         <w:t>unidad</w:t>
       </w:r>
       <w:bookmarkEnd w:id="15"/>
+      <w:proofErr w:type="gramEnd"/>
     </w:p>
     <w:tbl>
       <w:tblPr>
@@ -8985,6 +9474,7 @@
                 <w:b w:val="0"/>
               </w:rPr>
             </w:pPr>
+            <w:proofErr w:type="spellStart"/>
             <w:r>
               <w:rPr>
                 <w:b w:val="0"/>
@@ -8997,6 +9487,7 @@
               </w:rPr>
               <w:t>d_unidad</w:t>
             </w:r>
+            <w:proofErr w:type="spellEnd"/>
           </w:p>
         </w:tc>
         <w:tc>
@@ -9007,8 +9498,13 @@
             <w:pPr>
               <w:cnfStyle w:val="000000100000"/>
             </w:pPr>
-            <w:r>
-              <w:t>Int(7)</w:t>
+            <w:proofErr w:type="spellStart"/>
+            <w:r>
+              <w:t>Int</w:t>
+            </w:r>
+            <w:proofErr w:type="spellEnd"/>
+            <w:r>
+              <w:t>(7)</w:t>
             </w:r>
           </w:p>
         </w:tc>
@@ -9069,8 +9565,13 @@
             <w:pPr>
               <w:cnfStyle w:val="000000010000"/>
             </w:pPr>
-            <w:r>
-              <w:t>Char(4)</w:t>
+            <w:proofErr w:type="spellStart"/>
+            <w:r>
+              <w:t>Char</w:t>
+            </w:r>
+            <w:proofErr w:type="spellEnd"/>
+            <w:r>
+              <w:t>(4)</w:t>
             </w:r>
           </w:p>
         </w:tc>
@@ -9095,10 +9596,12 @@
         </w:numPr>
       </w:pPr>
       <w:bookmarkStart w:id="16" w:name="_Toc447990287"/>
+      <w:proofErr w:type="gramStart"/>
       <w:r>
         <w:t>detalle</w:t>
       </w:r>
       <w:bookmarkEnd w:id="16"/>
+      <w:proofErr w:type="gramEnd"/>
     </w:p>
     <w:tbl>
       <w:tblPr>
@@ -9210,8 +9713,13 @@
             <w:pPr>
               <w:cnfStyle w:val="000000100000"/>
             </w:pPr>
-            <w:r>
-              <w:t>Char(10)</w:t>
+            <w:proofErr w:type="spellStart"/>
+            <w:r>
+              <w:t>Char</w:t>
+            </w:r>
+            <w:proofErr w:type="spellEnd"/>
+            <w:r>
+              <w:t>(10)</w:t>
             </w:r>
           </w:p>
         </w:tc>
@@ -9262,6 +9770,7 @@
                 <w:b w:val="0"/>
               </w:rPr>
             </w:pPr>
+            <w:proofErr w:type="spellStart"/>
             <w:r>
               <w:rPr>
                 <w:b w:val="0"/>
@@ -9274,6 +9783,7 @@
               </w:rPr>
               <w:t>d_alumno</w:t>
             </w:r>
+            <w:proofErr w:type="spellEnd"/>
           </w:p>
         </w:tc>
         <w:tc>
@@ -9284,8 +9794,13 @@
             <w:pPr>
               <w:cnfStyle w:val="000000010000"/>
             </w:pPr>
-            <w:r>
-              <w:t>Int(9)</w:t>
+            <w:proofErr w:type="spellStart"/>
+            <w:r>
+              <w:t>Int</w:t>
+            </w:r>
+            <w:proofErr w:type="spellEnd"/>
+            <w:r>
+              <w:t>(9)</w:t>
             </w:r>
           </w:p>
         </w:tc>
@@ -9398,6 +9913,7 @@
                 <w:b w:val="0"/>
               </w:rPr>
             </w:pPr>
+            <w:proofErr w:type="spellStart"/>
             <w:r>
               <w:rPr>
                 <w:b w:val="0"/>
@@ -9410,6 +9926,7 @@
               </w:rPr>
               <w:t>bservacion</w:t>
             </w:r>
+            <w:proofErr w:type="spellEnd"/>
           </w:p>
         </w:tc>
         <w:tc>
@@ -9420,9 +9937,11 @@
             <w:pPr>
               <w:cnfStyle w:val="000000010000"/>
             </w:pPr>
+            <w:proofErr w:type="spellStart"/>
             <w:r>
               <w:t>Text</w:t>
             </w:r>
+            <w:proofErr w:type="spellEnd"/>
           </w:p>
         </w:tc>
         <w:tc>
@@ -9449,10 +9968,12 @@
         </w:numPr>
       </w:pPr>
       <w:bookmarkStart w:id="17" w:name="_Toc447990288"/>
+      <w:proofErr w:type="gramStart"/>
       <w:r>
         <w:t>informe</w:t>
       </w:r>
       <w:bookmarkEnd w:id="17"/>
+      <w:proofErr w:type="gramEnd"/>
     </w:p>
     <w:tbl>
       <w:tblPr>
@@ -9564,8 +10085,13 @@
             <w:pPr>
               <w:cnfStyle w:val="000000100000"/>
             </w:pPr>
-            <w:r>
-              <w:t>Char(10)</w:t>
+            <w:proofErr w:type="spellStart"/>
+            <w:r>
+              <w:t>Char</w:t>
+            </w:r>
+            <w:proofErr w:type="spellEnd"/>
+            <w:r>
+              <w:t>(10)</w:t>
             </w:r>
           </w:p>
         </w:tc>
@@ -9604,6 +10130,7 @@
                 <w:b w:val="0"/>
               </w:rPr>
             </w:pPr>
+            <w:proofErr w:type="spellStart"/>
             <w:r>
               <w:rPr>
                 <w:b w:val="0"/>
@@ -9616,6 +10143,7 @@
               </w:rPr>
               <w:t>d_alumno</w:t>
             </w:r>
+            <w:proofErr w:type="spellEnd"/>
           </w:p>
         </w:tc>
         <w:tc>
@@ -9626,8 +10154,13 @@
             <w:pPr>
               <w:cnfStyle w:val="000000010000"/>
             </w:pPr>
-            <w:r>
-              <w:t>Int(9)</w:t>
+            <w:proofErr w:type="spellStart"/>
+            <w:r>
+              <w:t>Int</w:t>
+            </w:r>
+            <w:proofErr w:type="spellEnd"/>
+            <w:r>
+              <w:t>(9)</w:t>
             </w:r>
           </w:p>
         </w:tc>
@@ -9742,6 +10275,8 @@
         </w:numPr>
       </w:pPr>
       <w:bookmarkStart w:id="18" w:name="_Toc447990289"/>
+      <w:proofErr w:type="spellStart"/>
+      <w:proofErr w:type="gramStart"/>
       <w:r>
         <w:lastRenderedPageBreak/>
         <w:t>re</w:t>
@@ -9750,6 +10285,8 @@
         <w:t>union</w:t>
       </w:r>
       <w:bookmarkEnd w:id="18"/>
+      <w:proofErr w:type="spellEnd"/>
+      <w:proofErr w:type="gramEnd"/>
     </w:p>
     <w:tbl>
       <w:tblPr>
@@ -9839,6 +10376,7 @@
                 <w:b w:val="0"/>
               </w:rPr>
             </w:pPr>
+            <w:proofErr w:type="spellStart"/>
             <w:r>
               <w:rPr>
                 <w:b w:val="0"/>
@@ -9851,6 +10389,7 @@
               </w:rPr>
               <w:t>d_reunion</w:t>
             </w:r>
+            <w:proofErr w:type="spellEnd"/>
           </w:p>
         </w:tc>
         <w:tc>
@@ -9861,8 +10400,13 @@
             <w:pPr>
               <w:cnfStyle w:val="000000100000"/>
             </w:pPr>
-            <w:r>
-              <w:t>Int(3)</w:t>
+            <w:proofErr w:type="spellStart"/>
+            <w:r>
+              <w:t>Int</w:t>
+            </w:r>
+            <w:proofErr w:type="spellEnd"/>
+            <w:r>
+              <w:t>(3)</w:t>
             </w:r>
           </w:p>
         </w:tc>
@@ -9901,6 +10445,7 @@
                 <w:b w:val="0"/>
               </w:rPr>
             </w:pPr>
+            <w:proofErr w:type="spellStart"/>
             <w:r>
               <w:rPr>
                 <w:b w:val="0"/>
@@ -9913,6 +10458,7 @@
               </w:rPr>
               <w:t>d_alumno</w:t>
             </w:r>
+            <w:proofErr w:type="spellEnd"/>
           </w:p>
         </w:tc>
         <w:tc>
@@ -9923,8 +10469,13 @@
             <w:pPr>
               <w:cnfStyle w:val="000000010000"/>
             </w:pPr>
-            <w:r>
-              <w:t>Int(9)</w:t>
+            <w:proofErr w:type="spellStart"/>
+            <w:r>
+              <w:t>Int</w:t>
+            </w:r>
+            <w:proofErr w:type="spellEnd"/>
+            <w:r>
+              <w:t>(9)</w:t>
             </w:r>
           </w:p>
         </w:tc>
@@ -9985,8 +10536,13 @@
             <w:pPr>
               <w:cnfStyle w:val="000000100000"/>
             </w:pPr>
-            <w:r>
-              <w:t>Char(10)</w:t>
+            <w:proofErr w:type="spellStart"/>
+            <w:r>
+              <w:t>Char</w:t>
+            </w:r>
+            <w:proofErr w:type="spellEnd"/>
+            <w:r>
+              <w:t>(10)</w:t>
             </w:r>
           </w:p>
         </w:tc>
@@ -10047,9 +10603,11 @@
             <w:pPr>
               <w:cnfStyle w:val="000000010000"/>
             </w:pPr>
+            <w:proofErr w:type="spellStart"/>
             <w:r>
               <w:t>Text</w:t>
             </w:r>
+            <w:proofErr w:type="spellEnd"/>
           </w:p>
         </w:tc>
         <w:tc>
@@ -10103,9 +10661,11 @@
             <w:pPr>
               <w:cnfStyle w:val="000000100000"/>
             </w:pPr>
+            <w:proofErr w:type="spellStart"/>
             <w:r>
               <w:t>Text</w:t>
             </w:r>
+            <w:proofErr w:type="spellEnd"/>
           </w:p>
         </w:tc>
         <w:tc>
@@ -10188,10 +10748,12 @@
         </w:numPr>
       </w:pPr>
       <w:bookmarkStart w:id="19" w:name="_Toc447990290"/>
+      <w:proofErr w:type="gramStart"/>
       <w:r>
         <w:t>acceso</w:t>
       </w:r>
       <w:bookmarkEnd w:id="19"/>
+      <w:proofErr w:type="gramEnd"/>
     </w:p>
     <w:tbl>
       <w:tblPr>
@@ -10297,8 +10859,13 @@
             <w:pPr>
               <w:cnfStyle w:val="000000100000"/>
             </w:pPr>
-            <w:r>
-              <w:t>Char(10)</w:t>
+            <w:proofErr w:type="spellStart"/>
+            <w:r>
+              <w:t>Char</w:t>
+            </w:r>
+            <w:proofErr w:type="spellEnd"/>
+            <w:r>
+              <w:t>(10)</w:t>
             </w:r>
           </w:p>
         </w:tc>
@@ -10432,10 +10999,12 @@
         </w:numPr>
       </w:pPr>
       <w:bookmarkStart w:id="20" w:name="_Toc447990291"/>
+      <w:proofErr w:type="gramStart"/>
       <w:r>
         <w:t>evento</w:t>
       </w:r>
       <w:bookmarkEnd w:id="20"/>
+      <w:proofErr w:type="gramEnd"/>
     </w:p>
     <w:tbl>
       <w:tblPr>
@@ -10525,12 +11094,14 @@
                 <w:b w:val="0"/>
               </w:rPr>
             </w:pPr>
+            <w:proofErr w:type="spellStart"/>
             <w:r>
               <w:rPr>
                 <w:b w:val="0"/>
               </w:rPr>
               <w:t>id_evento</w:t>
             </w:r>
+            <w:proofErr w:type="spellEnd"/>
           </w:p>
         </w:tc>
         <w:tc>
@@ -10541,9 +11112,11 @@
             <w:pPr>
               <w:cnfStyle w:val="000000100000"/>
             </w:pPr>
+            <w:proofErr w:type="spellStart"/>
             <w:r>
               <w:t>int</w:t>
             </w:r>
+            <w:proofErr w:type="spellEnd"/>
             <w:r>
               <w:t>(</w:t>
             </w:r>
@@ -10590,12 +11163,14 @@
                 <w:b w:val="0"/>
               </w:rPr>
             </w:pPr>
+            <w:proofErr w:type="spellStart"/>
             <w:r>
               <w:rPr>
                 <w:b w:val="0"/>
               </w:rPr>
               <w:t>hora_inicio</w:t>
             </w:r>
+            <w:proofErr w:type="spellEnd"/>
           </w:p>
         </w:tc>
         <w:tc>
@@ -10640,12 +11215,14 @@
                 <w:b w:val="0"/>
               </w:rPr>
             </w:pPr>
+            <w:proofErr w:type="spellStart"/>
             <w:r>
               <w:rPr>
                 <w:b w:val="0"/>
               </w:rPr>
               <w:t>hora_fin</w:t>
             </w:r>
+            <w:proofErr w:type="spellEnd"/>
           </w:p>
         </w:tc>
         <w:tc>
@@ -10690,12 +11267,14 @@
                 <w:b w:val="0"/>
               </w:rPr>
             </w:pPr>
+            <w:proofErr w:type="spellStart"/>
             <w:r>
               <w:rPr>
                 <w:b w:val="0"/>
               </w:rPr>
               <w:t>descripcion</w:t>
             </w:r>
+            <w:proofErr w:type="spellEnd"/>
           </w:p>
         </w:tc>
         <w:tc>
@@ -10706,8 +11285,13 @@
             <w:pPr>
               <w:cnfStyle w:val="000000010000"/>
             </w:pPr>
-            <w:r>
-              <w:t>Varchar(150)</w:t>
+            <w:proofErr w:type="spellStart"/>
+            <w:r>
+              <w:t>Varchar</w:t>
+            </w:r>
+            <w:proofErr w:type="spellEnd"/>
+            <w:r>
+              <w:t>(150)</w:t>
             </w:r>
           </w:p>
         </w:tc>
@@ -10740,12 +11324,14 @@
                 <w:b w:val="0"/>
               </w:rPr>
             </w:pPr>
+            <w:proofErr w:type="spellStart"/>
             <w:r>
               <w:rPr>
                 <w:b w:val="0"/>
               </w:rPr>
               <w:t>fecha_inicio</w:t>
             </w:r>
+            <w:proofErr w:type="spellEnd"/>
           </w:p>
         </w:tc>
         <w:tc>
@@ -10790,12 +11376,14 @@
                 <w:b w:val="0"/>
               </w:rPr>
             </w:pPr>
+            <w:proofErr w:type="spellStart"/>
             <w:r>
               <w:rPr>
                 <w:b w:val="0"/>
               </w:rPr>
               <w:t>fecha_fin</w:t>
             </w:r>
+            <w:proofErr w:type="spellEnd"/>
           </w:p>
         </w:tc>
         <w:tc>
@@ -10856,8 +11444,13 @@
             <w:pPr>
               <w:cnfStyle w:val="000000100000"/>
             </w:pPr>
-            <w:r>
-              <w:t>Varchar(100)</w:t>
+            <w:proofErr w:type="spellStart"/>
+            <w:r>
+              <w:t>Varchar</w:t>
+            </w:r>
+            <w:proofErr w:type="spellEnd"/>
+            <w:r>
+              <w:t>(100)</w:t>
             </w:r>
           </w:p>
         </w:tc>
@@ -10906,8 +11499,13 @@
             <w:pPr>
               <w:cnfStyle w:val="000000010000"/>
             </w:pPr>
-            <w:r>
-              <w:t>Varchar(100)</w:t>
+            <w:proofErr w:type="spellStart"/>
+            <w:r>
+              <w:t>Varchar</w:t>
+            </w:r>
+            <w:proofErr w:type="spellEnd"/>
+            <w:r>
+              <w:t>(100)</w:t>
             </w:r>
           </w:p>
         </w:tc>
@@ -10940,12 +11538,14 @@
                 <w:b w:val="0"/>
               </w:rPr>
             </w:pPr>
+            <w:proofErr w:type="spellStart"/>
             <w:r>
               <w:rPr>
                 <w:b w:val="0"/>
               </w:rPr>
               <w:t>dia_completo</w:t>
             </w:r>
+            <w:proofErr w:type="spellEnd"/>
           </w:p>
         </w:tc>
         <w:tc>
@@ -10956,8 +11556,13 @@
             <w:pPr>
               <w:cnfStyle w:val="000000100000"/>
             </w:pPr>
-            <w:r>
-              <w:t>Tinyint(1)</w:t>
+            <w:proofErr w:type="spellStart"/>
+            <w:r>
+              <w:t>Tinyint</w:t>
+            </w:r>
+            <w:proofErr w:type="spellEnd"/>
+            <w:r>
+              <w:t>(1)</w:t>
             </w:r>
           </w:p>
         </w:tc>
@@ -10999,18 +11604,25 @@
         </w:numPr>
       </w:pPr>
       <w:bookmarkStart w:id="22" w:name="_Toc447990293"/>
+      <w:proofErr w:type="gramStart"/>
       <w:r>
         <w:t>r</w:t>
       </w:r>
       <w:r>
         <w:t>ellena</w:t>
       </w:r>
+      <w:proofErr w:type="gramEnd"/>
       <w:r>
-        <w:t xml:space="preserve"> (profesor – acta_eva</w:t>
+        <w:t xml:space="preserve"> (profesor – </w:t>
+      </w:r>
+      <w:proofErr w:type="spellStart"/>
+      <w:r>
+        <w:t>acta_eva</w:t>
       </w:r>
       <w:r>
         <w:t>luacion</w:t>
       </w:r>
+      <w:proofErr w:type="spellEnd"/>
       <w:r>
         <w:t>)</w:t>
       </w:r>
@@ -11126,8 +11738,13 @@
             <w:pPr>
               <w:cnfStyle w:val="000000100000"/>
             </w:pPr>
-            <w:r>
-              <w:t>Char(10)</w:t>
+            <w:proofErr w:type="spellStart"/>
+            <w:r>
+              <w:t>Char</w:t>
+            </w:r>
+            <w:proofErr w:type="spellEnd"/>
+            <w:r>
+              <w:t>(10)</w:t>
             </w:r>
           </w:p>
         </w:tc>
@@ -11166,6 +11783,7 @@
                 <w:b w:val="0"/>
               </w:rPr>
             </w:pPr>
+            <w:proofErr w:type="spellStart"/>
             <w:r>
               <w:rPr>
                 <w:b w:val="0"/>
@@ -11178,6 +11796,7 @@
               </w:rPr>
               <w:t>d_acataevaluacion</w:t>
             </w:r>
+            <w:proofErr w:type="spellEnd"/>
           </w:p>
         </w:tc>
         <w:tc>
@@ -11188,8 +11807,13 @@
             <w:pPr>
               <w:cnfStyle w:val="000000010000"/>
             </w:pPr>
-            <w:r>
-              <w:t>Int(3)</w:t>
+            <w:proofErr w:type="spellStart"/>
+            <w:r>
+              <w:t>Int</w:t>
+            </w:r>
+            <w:proofErr w:type="spellEnd"/>
+            <w:r>
+              <w:t>(3)</w:t>
             </w:r>
           </w:p>
         </w:tc>
@@ -11208,7 +11832,21 @@
               <w:rPr>
                 <w:b/>
               </w:rPr>
-              <w:t xml:space="preserve">PK – FK (acta_evaluacion) </w:t>
+              <w:t>PK – FK (</w:t>
+            </w:r>
+            <w:proofErr w:type="spellStart"/>
+            <w:r>
+              <w:rPr>
+                <w:b/>
+              </w:rPr>
+              <w:t>acta_evaluacion</w:t>
+            </w:r>
+            <w:proofErr w:type="spellEnd"/>
+            <w:r>
+              <w:rPr>
+                <w:b/>
+              </w:rPr>
+              <w:t xml:space="preserve">) </w:t>
             </w:r>
           </w:p>
         </w:tc>
@@ -11223,8 +11861,13 @@
         </w:numPr>
       </w:pPr>
       <w:bookmarkStart w:id="23" w:name="_Toc447990294"/>
+      <w:proofErr w:type="gramStart"/>
       <w:r>
-        <w:t xml:space="preserve">imparte (profesor </w:t>
+        <w:t>imparte</w:t>
+      </w:r>
+      <w:proofErr w:type="gramEnd"/>
+      <w:r>
+        <w:t xml:space="preserve"> (profesor </w:t>
       </w:r>
       <w:r>
         <w:t>–</w:t>
@@ -11350,8 +11993,13 @@
             <w:pPr>
               <w:cnfStyle w:val="000000100000"/>
             </w:pPr>
-            <w:r>
-              <w:t>Char(10)</w:t>
+            <w:proofErr w:type="spellStart"/>
+            <w:r>
+              <w:t>Char</w:t>
+            </w:r>
+            <w:proofErr w:type="spellEnd"/>
+            <w:r>
+              <w:t>(10)</w:t>
             </w:r>
           </w:p>
         </w:tc>
@@ -11390,6 +12038,7 @@
                 <w:b w:val="0"/>
               </w:rPr>
             </w:pPr>
+            <w:proofErr w:type="spellStart"/>
             <w:r>
               <w:rPr>
                 <w:b w:val="0"/>
@@ -11402,6 +12051,7 @@
               </w:rPr>
               <w:t>d_asignatura</w:t>
             </w:r>
+            <w:proofErr w:type="spellEnd"/>
           </w:p>
         </w:tc>
         <w:tc>
@@ -11412,8 +12062,13 @@
             <w:pPr>
               <w:cnfStyle w:val="000000010000"/>
             </w:pPr>
-            <w:r>
-              <w:t>Int(6)</w:t>
+            <w:proofErr w:type="spellStart"/>
+            <w:r>
+              <w:t>Int</w:t>
+            </w:r>
+            <w:proofErr w:type="spellEnd"/>
+            <w:r>
+              <w:t>(6)</w:t>
             </w:r>
           </w:p>
         </w:tc>
@@ -11452,6 +12107,7 @@
                 <w:b w:val="0"/>
               </w:rPr>
             </w:pPr>
+            <w:proofErr w:type="spellStart"/>
             <w:r>
               <w:rPr>
                 <w:b w:val="0"/>
@@ -11464,6 +12120,7 @@
               </w:rPr>
               <w:t>d_alumno</w:t>
             </w:r>
+            <w:proofErr w:type="spellEnd"/>
           </w:p>
         </w:tc>
         <w:tc>
@@ -11474,8 +12131,13 @@
             <w:pPr>
               <w:cnfStyle w:val="000000100000"/>
             </w:pPr>
-            <w:r>
-              <w:t>Int(9)</w:t>
+            <w:proofErr w:type="spellStart"/>
+            <w:r>
+              <w:t>Int</w:t>
+            </w:r>
+            <w:proofErr w:type="spellEnd"/>
+            <w:r>
+              <w:t>(9)</w:t>
             </w:r>
           </w:p>
         </w:tc>
@@ -11509,10 +12171,14 @@
         </w:numPr>
       </w:pPr>
       <w:bookmarkStart w:id="24" w:name="_Toc447990295"/>
+      <w:proofErr w:type="spellStart"/>
+      <w:proofErr w:type="gramStart"/>
       <w:r>
         <w:lastRenderedPageBreak/>
         <w:t>tutoria</w:t>
       </w:r>
+      <w:proofErr w:type="spellEnd"/>
+      <w:proofErr w:type="gramEnd"/>
       <w:r>
         <w:t xml:space="preserve"> (profesor- </w:t>
       </w:r>
@@ -11634,8 +12300,13 @@
             <w:pPr>
               <w:cnfStyle w:val="000000100000"/>
             </w:pPr>
-            <w:r>
-              <w:t>Char(10)</w:t>
+            <w:proofErr w:type="spellStart"/>
+            <w:r>
+              <w:t>Char</w:t>
+            </w:r>
+            <w:proofErr w:type="spellEnd"/>
+            <w:r>
+              <w:t>(10)</w:t>
             </w:r>
           </w:p>
         </w:tc>
@@ -11665,6 +12336,7 @@
                 <w:b w:val="0"/>
               </w:rPr>
             </w:pPr>
+            <w:proofErr w:type="spellStart"/>
             <w:r>
               <w:rPr>
                 <w:b w:val="0"/>
@@ -11677,6 +12349,7 @@
               </w:rPr>
               <w:t>d_unidad</w:t>
             </w:r>
+            <w:proofErr w:type="spellEnd"/>
           </w:p>
         </w:tc>
         <w:tc>
@@ -11687,8 +12360,13 @@
             <w:pPr>
               <w:cnfStyle w:val="000000010000"/>
             </w:pPr>
-            <w:r>
-              <w:t>int(7)</w:t>
+            <w:proofErr w:type="spellStart"/>
+            <w:r>
+              <w:t>int</w:t>
+            </w:r>
+            <w:proofErr w:type="spellEnd"/>
+            <w:r>
+              <w:t>(7)</w:t>
             </w:r>
           </w:p>
         </w:tc>
@@ -11740,8 +12418,13 @@
             <w:pPr>
               <w:cnfStyle w:val="000000100000"/>
             </w:pPr>
-            <w:r>
-              <w:t>Tinyint(1)</w:t>
+            <w:proofErr w:type="spellStart"/>
+            <w:r>
+              <w:t>Tinyint</w:t>
+            </w:r>
+            <w:proofErr w:type="spellEnd"/>
+            <w:r>
+              <w:t>(1)</w:t>
             </w:r>
           </w:p>
         </w:tc>
@@ -11766,8 +12449,21 @@
         </w:numPr>
       </w:pPr>
       <w:bookmarkStart w:id="25" w:name="_Toc447990296"/>
+      <w:proofErr w:type="gramStart"/>
       <w:r>
-        <w:t>reserva (profesor – recurso_reservable – tramo)</w:t>
+        <w:t>reserva</w:t>
+      </w:r>
+      <w:proofErr w:type="gramEnd"/>
+      <w:r>
+        <w:t xml:space="preserve"> (profesor – </w:t>
+      </w:r>
+      <w:proofErr w:type="spellStart"/>
+      <w:r>
+        <w:t>recurso_reservable</w:t>
+      </w:r>
+      <w:proofErr w:type="spellEnd"/>
+      <w:r>
+        <w:t xml:space="preserve"> – tramo)</w:t>
       </w:r>
       <w:bookmarkEnd w:id="25"/>
     </w:p>
@@ -11881,8 +12577,13 @@
             <w:pPr>
               <w:cnfStyle w:val="000000100000"/>
             </w:pPr>
-            <w:r>
-              <w:t>Char(10)</w:t>
+            <w:proofErr w:type="spellStart"/>
+            <w:r>
+              <w:t>Char</w:t>
+            </w:r>
+            <w:proofErr w:type="spellEnd"/>
+            <w:r>
+              <w:t>(10)</w:t>
             </w:r>
           </w:p>
         </w:tc>
@@ -11921,6 +12622,7 @@
                 <w:b w:val="0"/>
               </w:rPr>
             </w:pPr>
+            <w:proofErr w:type="spellStart"/>
             <w:r>
               <w:rPr>
                 <w:b w:val="0"/>
@@ -11933,6 +12635,7 @@
               </w:rPr>
               <w:t>d_recurso</w:t>
             </w:r>
+            <w:proofErr w:type="spellEnd"/>
           </w:p>
         </w:tc>
         <w:tc>
@@ -11943,8 +12646,13 @@
             <w:pPr>
               <w:cnfStyle w:val="000000010000"/>
             </w:pPr>
-            <w:r>
-              <w:t>Int(2)</w:t>
+            <w:proofErr w:type="spellStart"/>
+            <w:r>
+              <w:t>Int</w:t>
+            </w:r>
+            <w:proofErr w:type="spellEnd"/>
+            <w:r>
+              <w:t>(2)</w:t>
             </w:r>
           </w:p>
         </w:tc>
@@ -11963,7 +12671,21 @@
               <w:rPr>
                 <w:b/>
               </w:rPr>
-              <w:t>PK – FK (recurso_reservable)</w:t>
+              <w:t>PK – FK (</w:t>
+            </w:r>
+            <w:proofErr w:type="spellStart"/>
+            <w:r>
+              <w:rPr>
+                <w:b/>
+              </w:rPr>
+              <w:t>recurso_reservable</w:t>
+            </w:r>
+            <w:proofErr w:type="spellEnd"/>
+            <w:r>
+              <w:rPr>
+                <w:b/>
+              </w:rPr>
+              <w:t>)</w:t>
             </w:r>
           </w:p>
         </w:tc>
@@ -11983,6 +12705,7 @@
                 <w:b w:val="0"/>
               </w:rPr>
             </w:pPr>
+            <w:proofErr w:type="spellStart"/>
             <w:r>
               <w:rPr>
                 <w:b w:val="0"/>
@@ -11995,6 +12718,7 @@
               </w:rPr>
               <w:t>d_tramo</w:t>
             </w:r>
+            <w:proofErr w:type="spellEnd"/>
           </w:p>
         </w:tc>
         <w:tc>
@@ -12005,8 +12729,13 @@
             <w:pPr>
               <w:cnfStyle w:val="000000100000"/>
             </w:pPr>
-            <w:r>
-              <w:t>Int(1)</w:t>
+            <w:proofErr w:type="spellStart"/>
+            <w:r>
+              <w:t>Int</w:t>
+            </w:r>
+            <w:proofErr w:type="spellEnd"/>
+            <w:r>
+              <w:t>(1)</w:t>
             </w:r>
           </w:p>
         </w:tc>
@@ -12025,7 +12754,21 @@
               <w:rPr>
                 <w:b/>
               </w:rPr>
-              <w:t>PK – FK (tramo_horario)</w:t>
+              <w:t>PK – FK (</w:t>
+            </w:r>
+            <w:proofErr w:type="spellStart"/>
+            <w:r>
+              <w:rPr>
+                <w:b/>
+              </w:rPr>
+              <w:t>tramo_horario</w:t>
+            </w:r>
+            <w:proofErr w:type="spellEnd"/>
+            <w:r>
+              <w:rPr>
+                <w:b/>
+              </w:rPr>
+              <w:t>)</w:t>
             </w:r>
           </w:p>
         </w:tc>
@@ -12096,8 +12839,13 @@
         </w:numPr>
       </w:pPr>
       <w:bookmarkStart w:id="26" w:name="_Toc447990297"/>
+      <w:proofErr w:type="gramStart"/>
       <w:r>
-        <w:t>pertenece (profesor – departamento)</w:t>
+        <w:t>pertenece</w:t>
+      </w:r>
+      <w:proofErr w:type="gramEnd"/>
+      <w:r>
+        <w:t xml:space="preserve"> (profesor – departamento)</w:t>
       </w:r>
       <w:bookmarkEnd w:id="26"/>
     </w:p>
@@ -12189,12 +12937,14 @@
                 <w:b w:val="0"/>
               </w:rPr>
             </w:pPr>
+            <w:proofErr w:type="spellStart"/>
             <w:r>
               <w:rPr>
                 <w:b w:val="0"/>
               </w:rPr>
               <w:t>id_departamento</w:t>
             </w:r>
+            <w:proofErr w:type="spellEnd"/>
           </w:p>
         </w:tc>
         <w:tc>
@@ -12252,8 +13002,13 @@
             <w:pPr>
               <w:cnfStyle w:val="000000010000"/>
             </w:pPr>
-            <w:r>
-              <w:t>Char(10)</w:t>
+            <w:proofErr w:type="spellStart"/>
+            <w:r>
+              <w:t>Char</w:t>
+            </w:r>
+            <w:proofErr w:type="spellEnd"/>
+            <w:r>
+              <w:t>(10)</w:t>
             </w:r>
           </w:p>
         </w:tc>
@@ -12984,306 +13739,6 @@
 </w:styles>
 </file>
 
-<file path=word/glossary/document.xml><?xml version="1.0" encoding="utf-8"?>
-<w:glossaryDocument xmlns:ve="http://schemas.openxmlformats.org/markup-compatibility/2006" xmlns:o="urn:schemas-microsoft-com:office:office" xmlns:r="http://schemas.openxmlformats.org/officeDocument/2006/relationships" xmlns:m="http://schemas.openxmlformats.org/officeDocument/2006/math" xmlns:v="urn:schemas-microsoft-com:vml" xmlns:wp="http://schemas.openxmlformats.org/drawingml/2006/wordprocessingDrawing" xmlns:w10="urn:schemas-microsoft-com:office:word" xmlns:w="http://schemas.openxmlformats.org/wordprocessingml/2006/main" xmlns:wne="http://schemas.microsoft.com/office/word/2006/wordml">
-  <w:docParts/>
-</w:glossaryDocument>
-</file>
-
-<file path=word/glossary/fontTable.xml><?xml version="1.0" encoding="utf-8"?>
-<w:fonts xmlns:r="http://schemas.openxmlformats.org/officeDocument/2006/relationships" xmlns:w="http://schemas.openxmlformats.org/wordprocessingml/2006/main">
-  <w:font w:name="Calibri">
-    <w:panose1 w:val="020F0502020204030204"/>
-    <w:charset w:val="00"/>
-    <w:family w:val="swiss"/>
-    <w:pitch w:val="variable"/>
-    <w:sig w:usb0="E00002FF" w:usb1="4000ACFF" w:usb2="00000001" w:usb3="00000000" w:csb0="0000019F" w:csb1="00000000"/>
-  </w:font>
-  <w:font w:name="Times New Roman">
-    <w:panose1 w:val="02020603050405020304"/>
-    <w:charset w:val="00"/>
-    <w:family w:val="roman"/>
-    <w:pitch w:val="variable"/>
-    <w:sig w:usb0="E0002EFF" w:usb1="C0007843" w:usb2="00000009" w:usb3="00000000" w:csb0="000001FF" w:csb1="00000000"/>
-  </w:font>
-  <w:font w:name="Cambria">
-    <w:panose1 w:val="02040503050406030204"/>
-    <w:charset w:val="00"/>
-    <w:family w:val="roman"/>
-    <w:pitch w:val="variable"/>
-    <w:sig w:usb0="E00002FF" w:usb1="400004FF" w:usb2="00000000" w:usb3="00000000" w:csb0="0000019F" w:csb1="00000000"/>
-  </w:font>
-  <w:font w:name="Tahoma">
-    <w:panose1 w:val="020B0604030504040204"/>
-    <w:charset w:val="00"/>
-    <w:family w:val="swiss"/>
-    <w:notTrueType/>
-    <w:pitch w:val="variable"/>
-    <w:sig w:usb0="00000003" w:usb1="00000000" w:usb2="00000000" w:usb3="00000000" w:csb0="00000001" w:csb1="00000000"/>
-  </w:font>
-</w:fonts>
-</file>
-
-<file path=word/glossary/settings.xml><?xml version="1.0" encoding="utf-8"?>
-<w:settings xmlns:o="urn:schemas-microsoft-com:office:office" xmlns:r="http://schemas.openxmlformats.org/officeDocument/2006/relationships" xmlns:m="http://schemas.openxmlformats.org/officeDocument/2006/math" xmlns:v="urn:schemas-microsoft-com:vml" xmlns:w10="urn:schemas-microsoft-com:office:word" xmlns:w="http://schemas.openxmlformats.org/wordprocessingml/2006/main" xmlns:sl="http://schemas.openxmlformats.org/schemaLibrary/2006/main">
-  <w:view w:val="normal"/>
-  <w:defaultTabStop w:val="708"/>
-  <w:hyphenationZone w:val="425"/>
-  <w:characterSpacingControl w:val="doNotCompress"/>
-  <w:compat>
-    <w:useFELayout/>
-  </w:compat>
-  <w:rsids>
-    <w:rsidRoot w:val="00165D84"/>
-    <w:rsid w:val="00165D84"/>
-    <w:rsid w:val="003814C8"/>
-    <w:rsid w:val="003E326F"/>
-    <w:rsid w:val="003E3338"/>
-    <w:rsid w:val="00433405"/>
-    <w:rsid w:val="00DE5C73"/>
-  </w:rsids>
-  <m:mathPr>
-    <m:mathFont m:val="Cambria Math"/>
-    <m:brkBin m:val="before"/>
-    <m:brkBinSub m:val="--"/>
-    <m:smallFrac m:val="off"/>
-    <m:dispDef/>
-    <m:lMargin m:val="0"/>
-    <m:rMargin m:val="0"/>
-    <m:defJc m:val="centerGroup"/>
-    <m:wrapIndent m:val="1440"/>
-    <m:intLim m:val="subSup"/>
-    <m:naryLim m:val="undOvr"/>
-  </m:mathPr>
-  <w:themeFontLang w:val="es-ES"/>
-  <w:clrSchemeMapping w:bg1="light1" w:t1="dark1" w:bg2="light2" w:t2="dark2" w:accent1="accent1" w:accent2="accent2" w:accent3="accent3" w:accent4="accent4" w:accent5="accent5" w:accent6="accent6" w:hyperlink="hyperlink" w:followedHyperlink="followedHyperlink"/>
-  <w:decimalSymbol w:val=","/>
-  <w:listSeparator w:val=";"/>
-</w:settings>
-</file>
-
-<file path=word/glossary/styles.xml><?xml version="1.0" encoding="utf-8"?>
-<w:styles xmlns:r="http://schemas.openxmlformats.org/officeDocument/2006/relationships" xmlns:w="http://schemas.openxmlformats.org/wordprocessingml/2006/main">
-  <w:docDefaults>
-    <w:rPrDefault>
-      <w:rPr>
-        <w:rFonts w:asciiTheme="minorHAnsi" w:eastAsiaTheme="minorEastAsia" w:hAnsiTheme="minorHAnsi" w:cstheme="minorBidi"/>
-        <w:sz w:val="22"/>
-        <w:szCs w:val="22"/>
-        <w:lang w:val="es-ES" w:eastAsia="es-ES" w:bidi="ar-SA"/>
-      </w:rPr>
-    </w:rPrDefault>
-    <w:pPrDefault>
-      <w:pPr>
-        <w:spacing w:after="200" w:line="276" w:lineRule="auto"/>
-      </w:pPr>
-    </w:pPrDefault>
-  </w:docDefaults>
-  <w:latentStyles w:defLockedState="0" w:defUIPriority="99" w:defSemiHidden="1" w:defUnhideWhenUsed="1" w:defQFormat="0" w:count="267">
-    <w:lsdException w:name="Normal" w:semiHidden="0" w:uiPriority="0" w:unhideWhenUsed="0" w:qFormat="1"/>
-    <w:lsdException w:name="heading 1" w:semiHidden="0" w:uiPriority="9" w:unhideWhenUsed="0" w:qFormat="1"/>
-    <w:lsdException w:name="heading 2" w:uiPriority="9" w:qFormat="1"/>
-    <w:lsdException w:name="heading 3" w:uiPriority="9" w:qFormat="1"/>
-    <w:lsdException w:name="heading 4" w:uiPriority="9" w:qFormat="1"/>
-    <w:lsdException w:name="heading 5" w:uiPriority="9" w:qFormat="1"/>
-    <w:lsdException w:name="heading 6" w:uiPriority="9" w:qFormat="1"/>
-    <w:lsdException w:name="heading 7" w:uiPriority="9" w:qFormat="1"/>
-    <w:lsdException w:name="heading 8" w:uiPriority="9" w:qFormat="1"/>
-    <w:lsdException w:name="heading 9" w:uiPriority="9" w:qFormat="1"/>
-    <w:lsdException w:name="toc 1" w:uiPriority="39"/>
-    <w:lsdException w:name="toc 2" w:uiPriority="39"/>
-    <w:lsdException w:name="toc 3" w:uiPriority="39"/>
-    <w:lsdException w:name="toc 4" w:uiPriority="39"/>
-    <w:lsdException w:name="toc 5" w:uiPriority="39"/>
-    <w:lsdException w:name="toc 6" w:uiPriority="39"/>
-    <w:lsdException w:name="toc 7" w:uiPriority="39"/>
-    <w:lsdException w:name="toc 8" w:uiPriority="39"/>
-    <w:lsdException w:name="toc 9" w:uiPriority="39"/>
-    <w:lsdException w:name="caption" w:uiPriority="35" w:qFormat="1"/>
-    <w:lsdException w:name="Title" w:semiHidden="0" w:uiPriority="10" w:unhideWhenUsed="0" w:qFormat="1"/>
-    <w:lsdException w:name="Default Paragraph Font" w:uiPriority="1"/>
-    <w:lsdException w:name="Subtitle" w:semiHidden="0" w:uiPriority="11" w:unhideWhenUsed="0" w:qFormat="1"/>
-    <w:lsdException w:name="Strong" w:semiHidden="0" w:uiPriority="22" w:unhideWhenUsed="0" w:qFormat="1"/>
-    <w:lsdException w:name="Emphasis" w:semiHidden="0" w:uiPriority="20" w:unhideWhenUsed="0" w:qFormat="1"/>
-    <w:lsdException w:name="Table Grid" w:semiHidden="0" w:uiPriority="59" w:unhideWhenUsed="0"/>
-    <w:lsdException w:name="Placeholder Text" w:unhideWhenUsed="0"/>
-    <w:lsdException w:name="No Spacing" w:semiHidden="0" w:uiPriority="1" w:unhideWhenUsed="0" w:qFormat="1"/>
-    <w:lsdException w:name="Light Shading" w:semiHidden="0" w:uiPriority="60" w:unhideWhenUsed="0"/>
-    <w:lsdException w:name="Light List" w:semiHidden="0" w:uiPriority="61" w:unhideWhenUsed="0"/>
-    <w:lsdException w:name="Light Grid" w:semiHidden="0" w:uiPriority="62" w:unhideWhenUsed="0"/>
-    <w:lsdException w:name="Medium Shading 1" w:semiHidden="0" w:uiPriority="63" w:unhideWhenUsed="0"/>
-    <w:lsdException w:name="Medium Shading 2" w:semiHidden="0" w:uiPriority="64" w:unhideWhenUsed="0"/>
-    <w:lsdException w:name="Medium List 1" w:semiHidden="0" w:uiPriority="65" w:unhideWhenUsed="0"/>
-    <w:lsdException w:name="Medium List 2" w:semiHidden="0" w:uiPriority="66" w:unhideWhenUsed="0"/>
-    <w:lsdException w:name="Medium Grid 1" w:semiHidden="0" w:uiPriority="67" w:unhideWhenUsed="0"/>
-    <w:lsdException w:name="Medium Grid 2" w:semiHidden="0" w:uiPriority="68" w:unhideWhenUsed="0"/>
-    <w:lsdException w:name="Medium Grid 3" w:semiHidden="0" w:uiPriority="69" w:unhideWhenUsed="0"/>
-    <w:lsdException w:name="Dark List" w:semiHidden="0" w:uiPriority="70" w:unhideWhenUsed="0"/>
-    <w:lsdException w:name="Colorful Shading" w:semiHidden="0" w:uiPriority="71" w:unhideWhenUsed="0"/>
-    <w:lsdException w:name="Colorful List" w:semiHidden="0" w:uiPriority="72" w:unhideWhenUsed="0"/>
-    <w:lsdException w:name="Colorful Grid" w:semiHidden="0" w:uiPriority="73" w:unhideWhenUsed="0"/>
-    <w:lsdException w:name="Light Shading Accent 1" w:semiHidden="0" w:uiPriority="60" w:unhideWhenUsed="0"/>
-    <w:lsdException w:name="Light List Accent 1" w:semiHidden="0" w:uiPriority="61" w:unhideWhenUsed="0"/>
-    <w:lsdException w:name="Light Grid Accent 1" w:semiHidden="0" w:uiPriority="62" w:unhideWhenUsed="0"/>
-    <w:lsdException w:name="Medium Shading 1 Accent 1" w:semiHidden="0" w:uiPriority="63" w:unhideWhenUsed="0"/>
-    <w:lsdException w:name="Medium Shading 2 Accent 1" w:semiHidden="0" w:uiPriority="64" w:unhideWhenUsed="0"/>
-    <w:lsdException w:name="Medium List 1 Accent 1" w:semiHidden="0" w:uiPriority="65" w:unhideWhenUsed="0"/>
-    <w:lsdException w:name="Revision" w:unhideWhenUsed="0"/>
-    <w:lsdException w:name="List Paragraph" w:semiHidden="0" w:uiPriority="34" w:unhideWhenUsed="0" w:qFormat="1"/>
-    <w:lsdException w:name="Quote" w:semiHidden="0" w:uiPriority="29" w:unhideWhenUsed="0" w:qFormat="1"/>
-    <w:lsdException w:name="Intense Quote" w:semiHidden="0" w:uiPriority="30" w:unhideWhenUsed="0" w:qFormat="1"/>
-    <w:lsdException w:name="Medium List 2 Accent 1" w:semiHidden="0" w:uiPriority="66" w:unhideWhenUsed="0"/>
-    <w:lsdException w:name="Medium Grid 1 Accent 1" w:semiHidden="0" w:uiPriority="67" w:unhideWhenUsed="0"/>
-    <w:lsdException w:name="Medium Grid 2 Accent 1" w:semiHidden="0" w:uiPriority="68" w:unhideWhenUsed="0"/>
-    <w:lsdException w:name="Medium Grid 3 Accent 1" w:semiHidden="0" w:uiPriority="69" w:unhideWhenUsed="0"/>
-    <w:lsdException w:name="Dark List Accent 1" w:semiHidden="0" w:uiPriority="70" w:unhideWhenUsed="0"/>
-    <w:lsdException w:name="Colorful Shading Accent 1" w:semiHidden="0" w:uiPriority="71" w:unhideWhenUsed="0"/>
-    <w:lsdException w:name="Colorful List Accent 1" w:semiHidden="0" w:uiPriority="72" w:unhideWhenUsed="0"/>
-    <w:lsdException w:name="Colorful Grid Accent 1" w:semiHidden="0" w:uiPriority="73" w:unhideWhenUsed="0"/>
-    <w:lsdException w:name="Light Shading Accent 2" w:semiHidden="0" w:uiPriority="60" w:unhideWhenUsed="0"/>
-    <w:lsdException w:name="Light List Accent 2" w:semiHidden="0" w:uiPriority="61" w:unhideWhenUsed="0"/>
-    <w:lsdException w:name="Light Grid Accent 2" w:semiHidden="0" w:uiPriority="62" w:unhideWhenUsed="0"/>
-    <w:lsdException w:name="Medium Shading 1 Accent 2" w:semiHidden="0" w:uiPriority="63" w:unhideWhenUsed="0"/>
-    <w:lsdException w:name="Medium Shading 2 Accent 2" w:semiHidden="0" w:uiPriority="64" w:unhideWhenUsed="0"/>
-    <w:lsdException w:name="Medium List 1 Accent 2" w:semiHidden="0" w:uiPriority="65" w:unhideWhenUsed="0"/>
-    <w:lsdException w:name="Medium List 2 Accent 2" w:semiHidden="0" w:uiPriority="66" w:unhideWhenUsed="0"/>
-    <w:lsdException w:name="Medium Grid 1 Accent 2" w:semiHidden="0" w:uiPriority="67" w:unhideWhenUsed="0"/>
-    <w:lsdException w:name="Medium Grid 2 Accent 2" w:semiHidden="0" w:uiPriority="68" w:unhideWhenUsed="0"/>
-    <w:lsdException w:name="Medium Grid 3 Accent 2" w:semiHidden="0" w:uiPriority="69" w:unhideWhenUsed="0"/>
-    <w:lsdException w:name="Dark List Accent 2" w:semiHidden="0" w:uiPriority="70" w:unhideWhenUsed="0"/>
-    <w:lsdException w:name="Colorful Shading Accent 2" w:semiHidden="0" w:uiPriority="71" w:unhideWhenUsed="0"/>
-    <w:lsdException w:name="Colorful List Accent 2" w:semiHidden="0" w:uiPriority="72" w:unhideWhenUsed="0"/>
-    <w:lsdException w:name="Colorful Grid Accent 2" w:semiHidden="0" w:uiPriority="73" w:unhideWhenUsed="0"/>
-    <w:lsdException w:name="Light Shading Accent 3" w:semiHidden="0" w:uiPriority="60" w:unhideWhenUsed="0"/>
-    <w:lsdException w:name="Light List Accent 3" w:semiHidden="0" w:uiPriority="61" w:unhideWhenUsed="0"/>
-    <w:lsdException w:name="Light Grid Accent 3" w:semiHidden="0" w:uiPriority="62" w:unhideWhenUsed="0"/>
-    <w:lsdException w:name="Medium Shading 1 Accent 3" w:semiHidden="0" w:uiPriority="63" w:unhideWhenUsed="0"/>
-    <w:lsdException w:name="Medium Shading 2 Accent 3" w:semiHidden="0" w:uiPriority="64" w:unhideWhenUsed="0"/>
-    <w:lsdException w:name="Medium List 1 Accent 3" w:semiHidden="0" w:uiPriority="65" w:unhideWhenUsed="0"/>
-    <w:lsdException w:name="Medium List 2 Accent 3" w:semiHidden="0" w:uiPriority="66" w:unhideWhenUsed="0"/>
-    <w:lsdException w:name="Medium Grid 1 Accent 3" w:semiHidden="0" w:uiPriority="67" w:unhideWhenUsed="0"/>
-    <w:lsdException w:name="Medium Grid 2 Accent 3" w:semiHidden="0" w:uiPriority="68" w:unhideWhenUsed="0"/>
-    <w:lsdException w:name="Medium Grid 3 Accent 3" w:semiHidden="0" w:uiPriority="69" w:unhideWhenUsed="0"/>
-    <w:lsdException w:name="Dark List Accent 3" w:semiHidden="0" w:uiPriority="70" w:unhideWhenUsed="0"/>
-    <w:lsdException w:name="Colorful Shading Accent 3" w:semiHidden="0" w:uiPriority="71" w:unhideWhenUsed="0"/>
-    <w:lsdException w:name="Colorful List Accent 3" w:semiHidden="0" w:uiPriority="72" w:unhideWhenUsed="0"/>
-    <w:lsdException w:name="Colorful Grid Accent 3" w:semiHidden="0" w:uiPriority="73" w:unhideWhenUsed="0"/>
-    <w:lsdException w:name="Light Shading Accent 4" w:semiHidden="0" w:uiPriority="60" w:unhideWhenUsed="0"/>
-    <w:lsdException w:name="Light List Accent 4" w:semiHidden="0" w:uiPriority="61" w:unhideWhenUsed="0"/>
-    <w:lsdException w:name="Light Grid Accent 4" w:semiHidden="0" w:uiPriority="62" w:unhideWhenUsed="0"/>
-    <w:lsdException w:name="Medium Shading 1 Accent 4" w:semiHidden="0" w:uiPriority="63" w:unhideWhenUsed="0"/>
-    <w:lsdException w:name="Medium Shading 2 Accent 4" w:semiHidden="0" w:uiPriority="64" w:unhideWhenUsed="0"/>
-    <w:lsdException w:name="Medium List 1 Accent 4" w:semiHidden="0" w:uiPriority="65" w:unhideWhenUsed="0"/>
-    <w:lsdException w:name="Medium List 2 Accent 4" w:semiHidden="0" w:uiPriority="66" w:unhideWhenUsed="0"/>
-    <w:lsdException w:name="Medium Grid 1 Accent 4" w:semiHidden="0" w:uiPriority="67" w:unhideWhenUsed="0"/>
-    <w:lsdException w:name="Medium Grid 2 Accent 4" w:semiHidden="0" w:uiPriority="68" w:unhideWhenUsed="0"/>
-    <w:lsdException w:name="Medium Grid 3 Accent 4" w:semiHidden="0" w:uiPriority="69" w:unhideWhenUsed="0"/>
-    <w:lsdException w:name="Dark List Accent 4" w:semiHidden="0" w:uiPriority="70" w:unhideWhenUsed="0"/>
-    <w:lsdException w:name="Colorful Shading Accent 4" w:semiHidden="0" w:uiPriority="71" w:unhideWhenUsed="0"/>
-    <w:lsdException w:name="Colorful List Accent 4" w:semiHidden="0" w:uiPriority="72" w:unhideWhenUsed="0"/>
-    <w:lsdException w:name="Colorful Grid Accent 4" w:semiHidden="0" w:uiPriority="73" w:unhideWhenUsed="0"/>
-    <w:lsdException w:name="Light Shading Accent 5" w:semiHidden="0" w:uiPriority="60" w:unhideWhenUsed="0"/>
-    <w:lsdException w:name="Light List Accent 5" w:semiHidden="0" w:uiPriority="61" w:unhideWhenUsed="0"/>
-    <w:lsdException w:name="Light Grid Accent 5" w:semiHidden="0" w:uiPriority="62" w:unhideWhenUsed="0"/>
-    <w:lsdException w:name="Medium Shading 1 Accent 5" w:semiHidden="0" w:uiPriority="63" w:unhideWhenUsed="0"/>
-    <w:lsdException w:name="Medium Shading 2 Accent 5" w:semiHidden="0" w:uiPriority="64" w:unhideWhenUsed="0"/>
-    <w:lsdException w:name="Medium List 1 Accent 5" w:semiHidden="0" w:uiPriority="65" w:unhideWhenUsed="0"/>
-    <w:lsdException w:name="Medium List 2 Accent 5" w:semiHidden="0" w:uiPriority="66" w:unhideWhenUsed="0"/>
-    <w:lsdException w:name="Medium Grid 1 Accent 5" w:semiHidden="0" w:uiPriority="67" w:unhideWhenUsed="0"/>
-    <w:lsdException w:name="Medium Grid 2 Accent 5" w:semiHidden="0" w:uiPriority="68" w:unhideWhenUsed="0"/>
-    <w:lsdException w:name="Medium Grid 3 Accent 5" w:semiHidden="0" w:uiPriority="69" w:unhideWhenUsed="0"/>
-    <w:lsdException w:name="Dark List Accent 5" w:semiHidden="0" w:uiPriority="70" w:unhideWhenUsed="0"/>
-    <w:lsdException w:name="Colorful Shading Accent 5" w:semiHidden="0" w:uiPriority="71" w:unhideWhenUsed="0"/>
-    <w:lsdException w:name="Colorful List Accent 5" w:semiHidden="0" w:uiPriority="72" w:unhideWhenUsed="0"/>
-    <w:lsdException w:name="Colorful Grid Accent 5" w:semiHidden="0" w:uiPriority="73" w:unhideWhenUsed="0"/>
-    <w:lsdException w:name="Light Shading Accent 6" w:semiHidden="0" w:uiPriority="60" w:unhideWhenUsed="0"/>
-    <w:lsdException w:name="Light List Accent 6" w:semiHidden="0" w:uiPriority="61" w:unhideWhenUsed="0"/>
-    <w:lsdException w:name="Light Grid Accent 6" w:semiHidden="0" w:uiPriority="62" w:unhideWhenUsed="0"/>
-    <w:lsdException w:name="Medium Shading 1 Accent 6" w:semiHidden="0" w:uiPriority="63" w:unhideWhenUsed="0"/>
-    <w:lsdException w:name="Medium Shading 2 Accent 6" w:semiHidden="0" w:uiPriority="64" w:unhideWhenUsed="0"/>
-    <w:lsdException w:name="Medium List 1 Accent 6" w:semiHidden="0" w:uiPriority="65" w:unhideWhenUsed="0"/>
-    <w:lsdException w:name="Medium List 2 Accent 6" w:semiHidden="0" w:uiPriority="66" w:unhideWhenUsed="0"/>
-    <w:lsdException w:name="Medium Grid 1 Accent 6" w:semiHidden="0" w:uiPriority="67" w:unhideWhenUsed="0"/>
-    <w:lsdException w:name="Medium Grid 2 Accent 6" w:semiHidden="0" w:uiPriority="68" w:unhideWhenUsed="0"/>
-    <w:lsdException w:name="Medium Grid 3 Accent 6" w:semiHidden="0" w:uiPriority="69" w:unhideWhenUsed="0"/>
-    <w:lsdException w:name="Dark List Accent 6" w:semiHidden="0" w:uiPriority="70" w:unhideWhenUsed="0"/>
-    <w:lsdException w:name="Colorful Shading Accent 6" w:semiHidden="0" w:uiPriority="71" w:unhideWhenUsed="0"/>
-    <w:lsdException w:name="Colorful List Accent 6" w:semiHidden="0" w:uiPriority="72" w:unhideWhenUsed="0"/>
-    <w:lsdException w:name="Colorful Grid Accent 6" w:semiHidden="0" w:uiPriority="73" w:unhideWhenUsed="0"/>
-    <w:lsdException w:name="Subtle Emphasis" w:semiHidden="0" w:uiPriority="19" w:unhideWhenUsed="0" w:qFormat="1"/>
-    <w:lsdException w:name="Intense Emphasis" w:semiHidden="0" w:uiPriority="21" w:unhideWhenUsed="0" w:qFormat="1"/>
-    <w:lsdException w:name="Subtle Reference" w:semiHidden="0" w:uiPriority="31" w:unhideWhenUsed="0" w:qFormat="1"/>
-    <w:lsdException w:name="Intense Reference" w:semiHidden="0" w:uiPriority="32" w:unhideWhenUsed="0" w:qFormat="1"/>
-    <w:lsdException w:name="Book Title" w:semiHidden="0" w:uiPriority="33" w:unhideWhenUsed="0" w:qFormat="1"/>
-    <w:lsdException w:name="Bibliography" w:uiPriority="37"/>
-    <w:lsdException w:name="TOC Heading" w:uiPriority="39" w:qFormat="1"/>
-  </w:latentStyles>
-  <w:style w:type="paragraph" w:default="1" w:styleId="Normal">
-    <w:name w:val="Normal"/>
-    <w:qFormat/>
-    <w:rsid w:val="003E3338"/>
-  </w:style>
-  <w:style w:type="character" w:default="1" w:styleId="Fuentedeprrafopredeter">
-    <w:name w:val="Default Paragraph Font"/>
-    <w:uiPriority w:val="1"/>
-    <w:semiHidden/>
-    <w:unhideWhenUsed/>
-  </w:style>
-  <w:style w:type="table" w:default="1" w:styleId="Tablanormal">
-    <w:name w:val="Normal Table"/>
-    <w:uiPriority w:val="99"/>
-    <w:semiHidden/>
-    <w:unhideWhenUsed/>
-    <w:qFormat/>
-    <w:tblPr>
-      <w:tblInd w:w="0" w:type="dxa"/>
-      <w:tblCellMar>
-        <w:top w:w="0" w:type="dxa"/>
-        <w:left w:w="108" w:type="dxa"/>
-        <w:bottom w:w="0" w:type="dxa"/>
-        <w:right w:w="108" w:type="dxa"/>
-      </w:tblCellMar>
-    </w:tblPr>
-  </w:style>
-  <w:style w:type="numbering" w:default="1" w:styleId="Sinlista">
-    <w:name w:val="No List"/>
-    <w:uiPriority w:val="99"/>
-    <w:semiHidden/>
-    <w:unhideWhenUsed/>
-  </w:style>
-  <w:style w:type="paragraph" w:customStyle="1" w:styleId="C5562A1DA7074C99B186FFA32FD7ED43">
-    <w:name w:val="C5562A1DA7074C99B186FFA32FD7ED43"/>
-    <w:rsid w:val="00165D84"/>
-  </w:style>
-  <w:style w:type="paragraph" w:customStyle="1" w:styleId="4CB59B6B23B44AF6ABC7F8D691EF9E7D">
-    <w:name w:val="4CB59B6B23B44AF6ABC7F8D691EF9E7D"/>
-    <w:rsid w:val="00165D84"/>
-  </w:style>
-  <w:style w:type="paragraph" w:customStyle="1" w:styleId="2099B516AE5944B1ABA973B3F9A81126">
-    <w:name w:val="2099B516AE5944B1ABA973B3F9A81126"/>
-    <w:rsid w:val="00165D84"/>
-  </w:style>
-  <w:style w:type="paragraph" w:customStyle="1" w:styleId="46096AAB7EF34BC28F8AE06BF440DF40">
-    <w:name w:val="46096AAB7EF34BC28F8AE06BF440DF40"/>
-    <w:rsid w:val="00165D84"/>
-  </w:style>
-  <w:style w:type="paragraph" w:customStyle="1" w:styleId="81A8E3E3E0E541E28D3DF6C711D13C2A">
-    <w:name w:val="81A8E3E3E0E541E28D3DF6C711D13C2A"/>
-    <w:rsid w:val="00165D84"/>
-  </w:style>
-  <w:style w:type="paragraph" w:customStyle="1" w:styleId="FAE4E9F3708547EEACA9CB60124E7D72">
-    <w:name w:val="FAE4E9F3708547EEACA9CB60124E7D72"/>
-    <w:rsid w:val="00165D84"/>
-  </w:style>
-</w:styles>
-</file>
-
-<file path=word/glossary/webSettings.xml><?xml version="1.0" encoding="utf-8"?>
-<w:webSettings xmlns:r="http://schemas.openxmlformats.org/officeDocument/2006/relationships" xmlns:w="http://schemas.openxmlformats.org/wordprocessingml/2006/main">
-  <w:optimizeForBrowser/>
-</w:webSettings>
-</file>
-
 <file path=word/theme/theme1.xml><?xml version="1.0" encoding="utf-8"?>
 <a:theme xmlns:a="http://schemas.openxmlformats.org/drawingml/2006/main" name="Tema de Office">
   <a:themeElements>

</xml_diff>